<commit_message>
Formatting images and paragraphs
</commit_message>
<xml_diff>
--- a/RASD/RASD_v1.5.docx
+++ b/RASD/RASD_v1.5.docx
@@ -65,7 +65,7 @@
                         <pic:cNvPicPr/>
                       </pic:nvPicPr>
                       <pic:blipFill>
-                        <a:blip r:embed="rId7">
+                        <a:blip r:embed="rId9">
                           <a:lum bright="70000" contrast="-70000"/>
                           <a:extLst>
                             <a:ext uri="{28A0092B-C50C-407E-A947-70E740481C1C}">
@@ -1486,7 +1486,7 @@
                 <w:noProof/>
                 <w:webHidden/>
               </w:rPr>
-              <w:t>8</w:t>
+              <w:t>7</w:t>
             </w:r>
             <w:r>
               <w:rPr>
@@ -6496,91 +6496,89 @@
         </w:rPr>
         <w:br w:type="page"/>
       </w:r>
-      <w:bookmarkStart w:id="1" w:name="_GoBack"/>
-      <w:bookmarkEnd w:id="1"/>
     </w:p>
     <w:p>
       <w:pPr>
         <w:pStyle w:val="Titolo1"/>
       </w:pPr>
-      <w:bookmarkStart w:id="2" w:name="_Toc466907302"/>
+      <w:bookmarkStart w:id="1" w:name="_Toc466907302"/>
       <w:r>
         <w:lastRenderedPageBreak/>
         <w:t>Introduction</w:t>
       </w:r>
+      <w:bookmarkEnd w:id="1"/>
+    </w:p>
+    <w:p>
+      <w:pPr>
+        <w:pStyle w:val="Titolo2"/>
+      </w:pPr>
+      <w:bookmarkStart w:id="2" w:name="_Toc466907303"/>
+      <w:r>
+        <w:t>Purpose</w:t>
+      </w:r>
       <w:bookmarkEnd w:id="2"/>
     </w:p>
     <w:p>
       <w:pPr>
+        <w:rPr>
+          <w:szCs w:val="24"/>
+          <w:lang w:val="en-GB"/>
+        </w:rPr>
+      </w:pPr>
+      <w:r>
+        <w:rPr>
+          <w:lang w:val="en-GB"/>
+        </w:rPr>
+        <w:t xml:space="preserve">This document represents the Requirements Analysis and Specification Document (RASD). Its aim is to capture all the functional and non-functional requirements that the system-to-be </w:t>
+      </w:r>
+      <w:r>
+        <w:rPr>
+          <w:lang w:val="en-GB"/>
+        </w:rPr>
+        <w:t>must</w:t>
+      </w:r>
+      <w:r>
+        <w:rPr>
+          <w:lang w:val="en-GB"/>
+        </w:rPr>
+        <w:t xml:space="preserve"> respect, </w:t>
+      </w:r>
+      <w:r>
+        <w:rPr>
+          <w:lang w:val="en-GB"/>
+        </w:rPr>
+        <w:t>to</w:t>
+      </w:r>
+      <w:r>
+        <w:rPr>
+          <w:lang w:val="en-GB"/>
+        </w:rPr>
+        <w:t xml:space="preserve"> satisfy the stakeholders goals, under certain domain properties. This document also contains Use Case </w:t>
+      </w:r>
+      <w:r>
+        <w:rPr>
+          <w:szCs w:val="24"/>
+          <w:lang w:val="en-GB"/>
+        </w:rPr>
+        <w:t xml:space="preserve">Diagrams, Sequence Diagrams and Class Diagrams that can be useful to better understand how the system is organized. Further, this document is a valid basis for system testing, verification and validation and has also a contractual value. </w:t>
+      </w:r>
+    </w:p>
+    <w:p>
+      <w:pPr>
+        <w:rPr>
+          <w:lang w:val="en-GB"/>
+        </w:rPr>
+      </w:pPr>
+    </w:p>
+    <w:p>
+      <w:pPr>
         <w:pStyle w:val="Titolo2"/>
       </w:pPr>
-      <w:bookmarkStart w:id="3" w:name="_Toc466907303"/>
-      <w:r>
-        <w:t>Purpose</w:t>
+      <w:bookmarkStart w:id="3" w:name="_Toc466907304"/>
+      <w:r>
+        <w:t>Scope</w:t>
       </w:r>
       <w:bookmarkEnd w:id="3"/>
-    </w:p>
-    <w:p>
-      <w:pPr>
-        <w:rPr>
-          <w:szCs w:val="24"/>
-          <w:lang w:val="en-GB"/>
-        </w:rPr>
-      </w:pPr>
-      <w:r>
-        <w:rPr>
-          <w:lang w:val="en-GB"/>
-        </w:rPr>
-        <w:t xml:space="preserve">This document represents the Requirements Analysis and Specification Document (RASD). Its aim is to capture all the functional and non-functional requirements that the system-to-be </w:t>
-      </w:r>
-      <w:r>
-        <w:rPr>
-          <w:lang w:val="en-GB"/>
-        </w:rPr>
-        <w:t>must</w:t>
-      </w:r>
-      <w:r>
-        <w:rPr>
-          <w:lang w:val="en-GB"/>
-        </w:rPr>
-        <w:t xml:space="preserve"> respect, </w:t>
-      </w:r>
-      <w:r>
-        <w:rPr>
-          <w:lang w:val="en-GB"/>
-        </w:rPr>
-        <w:t>to</w:t>
-      </w:r>
-      <w:r>
-        <w:rPr>
-          <w:lang w:val="en-GB"/>
-        </w:rPr>
-        <w:t xml:space="preserve"> satisfy the stakeholders goals, under certain domain properties. This document also contains Use Case </w:t>
-      </w:r>
-      <w:r>
-        <w:rPr>
-          <w:szCs w:val="24"/>
-          <w:lang w:val="en-GB"/>
-        </w:rPr>
-        <w:t xml:space="preserve">Diagrams, Sequence Diagrams and Class Diagrams that can be useful to better understand how the system is organized. Further, this document is a valid basis for system testing, verification and validation and has also a contractual value. </w:t>
-      </w:r>
-    </w:p>
-    <w:p>
-      <w:pPr>
-        <w:rPr>
-          <w:lang w:val="en-GB"/>
-        </w:rPr>
-      </w:pPr>
-    </w:p>
-    <w:p>
-      <w:pPr>
-        <w:pStyle w:val="Titolo2"/>
-      </w:pPr>
-      <w:bookmarkStart w:id="4" w:name="_Toc466907304"/>
-      <w:r>
-        <w:t>Scope</w:t>
-      </w:r>
-      <w:bookmarkEnd w:id="4"/>
     </w:p>
     <w:p>
       <w:pPr>
@@ -6767,11 +6765,11 @@
       <w:pPr>
         <w:pStyle w:val="Titolo2"/>
       </w:pPr>
-      <w:bookmarkStart w:id="5" w:name="_Toc466907305"/>
+      <w:bookmarkStart w:id="4" w:name="_Toc466907305"/>
       <w:r>
         <w:t>Goals</w:t>
       </w:r>
-      <w:bookmarkEnd w:id="5"/>
+      <w:bookmarkEnd w:id="4"/>
       <w:r>
         <w:t xml:space="preserve"> </w:t>
       </w:r>
@@ -6974,12 +6972,12 @@
       <w:pPr>
         <w:pStyle w:val="Titolo2"/>
       </w:pPr>
-      <w:bookmarkStart w:id="6" w:name="_Toc466907306"/>
+      <w:bookmarkStart w:id="5" w:name="_Toc466907306"/>
       <w:r>
         <w:lastRenderedPageBreak/>
         <w:t>Actors</w:t>
       </w:r>
-      <w:bookmarkEnd w:id="6"/>
+      <w:bookmarkEnd w:id="5"/>
       <w:r>
         <w:t xml:space="preserve"> </w:t>
       </w:r>
@@ -6994,21 +6992,7 @@
         <w:rPr>
           <w:lang w:val="en-GB"/>
         </w:rPr>
-        <w:t xml:space="preserve">Actors of our system are essentially two, even if the second one is much more important and assume different states </w:t>
-      </w:r>
-      <w:proofErr w:type="gramStart"/>
-      <w:r>
-        <w:rPr>
-          <w:lang w:val="en-GB"/>
-        </w:rPr>
-        <w:t>according to</w:t>
-      </w:r>
-      <w:proofErr w:type="gramEnd"/>
-      <w:r>
-        <w:rPr>
-          <w:lang w:val="en-GB"/>
-        </w:rPr>
-        <w:t xml:space="preserve"> how he/she is interacting with the system.</w:t>
+        <w:t>Actors of our system are essentially two, even if the second one is much more important and assume different states according to how he/she is interacting with the system.</w:t>
       </w:r>
     </w:p>
     <w:p>
@@ -7104,27 +7088,27 @@
       <w:r>
         <w:t xml:space="preserve">  </w:t>
       </w:r>
-      <w:bookmarkStart w:id="7" w:name="_Toc466907307"/>
+      <w:bookmarkStart w:id="6" w:name="_Toc466907307"/>
       <w:r>
         <w:t>Definitions, acronyms,</w:t>
       </w:r>
       <w:r>
         <w:t xml:space="preserve"> abbreviations</w:t>
       </w:r>
+      <w:bookmarkEnd w:id="6"/>
+      <w:r>
+        <w:t xml:space="preserve"> </w:t>
+      </w:r>
+    </w:p>
+    <w:p>
+      <w:pPr>
+        <w:pStyle w:val="Titolo3"/>
+      </w:pPr>
+      <w:bookmarkStart w:id="7" w:name="_Toc466907308"/>
+      <w:r>
+        <w:t>Definition</w:t>
+      </w:r>
       <w:bookmarkEnd w:id="7"/>
-      <w:r>
-        <w:t xml:space="preserve"> </w:t>
-      </w:r>
-    </w:p>
-    <w:p>
-      <w:pPr>
-        <w:pStyle w:val="Titolo3"/>
-      </w:pPr>
-      <w:bookmarkStart w:id="8" w:name="_Toc466907308"/>
-      <w:r>
-        <w:t>Definition</w:t>
-      </w:r>
-      <w:bookmarkEnd w:id="8"/>
     </w:p>
     <w:p>
       <w:pPr>
@@ -7143,7 +7127,7 @@
       <w:pPr>
         <w:pStyle w:val="Paragrafoelenco"/>
         <w:numPr>
-          <w:ilvl w:val="1"/>
+          <w:ilvl w:val="0"/>
           <w:numId w:val="33"/>
         </w:numPr>
         <w:rPr>
@@ -7161,7 +7145,7 @@
       <w:pPr>
         <w:pStyle w:val="Paragrafoelenco"/>
         <w:numPr>
-          <w:ilvl w:val="1"/>
+          <w:ilvl w:val="0"/>
           <w:numId w:val="33"/>
         </w:numPr>
         <w:rPr>
@@ -7179,7 +7163,7 @@
       <w:pPr>
         <w:pStyle w:val="Paragrafoelenco"/>
         <w:numPr>
-          <w:ilvl w:val="1"/>
+          <w:ilvl w:val="0"/>
           <w:numId w:val="33"/>
         </w:numPr>
         <w:rPr>
@@ -7197,7 +7181,7 @@
       <w:pPr>
         <w:pStyle w:val="Paragrafoelenco"/>
         <w:numPr>
-          <w:ilvl w:val="1"/>
+          <w:ilvl w:val="0"/>
           <w:numId w:val="33"/>
         </w:numPr>
         <w:rPr>
@@ -7215,7 +7199,7 @@
       <w:pPr>
         <w:pStyle w:val="Paragrafoelenco"/>
         <w:numPr>
-          <w:ilvl w:val="1"/>
+          <w:ilvl w:val="0"/>
           <w:numId w:val="33"/>
         </w:numPr>
         <w:rPr>
@@ -7233,7 +7217,7 @@
       <w:pPr>
         <w:pStyle w:val="Paragrafoelenco"/>
         <w:numPr>
-          <w:ilvl w:val="1"/>
+          <w:ilvl w:val="0"/>
           <w:numId w:val="33"/>
         </w:numPr>
         <w:rPr>
@@ -7251,7 +7235,7 @@
       <w:pPr>
         <w:pStyle w:val="Paragrafoelenco"/>
         <w:numPr>
-          <w:ilvl w:val="1"/>
+          <w:ilvl w:val="0"/>
           <w:numId w:val="33"/>
         </w:numPr>
         <w:rPr>
@@ -7263,28 +7247,14 @@
           <w:lang w:val="en-GB"/>
         </w:rPr>
         <w:lastRenderedPageBreak/>
-        <w:t xml:space="preserve">CHARGES: system applies charges to the user’s trip </w:t>
-      </w:r>
-      <w:proofErr w:type="gramStart"/>
-      <w:r>
-        <w:rPr>
-          <w:lang w:val="en-GB"/>
-        </w:rPr>
-        <w:t>in order to</w:t>
-      </w:r>
-      <w:proofErr w:type="gramEnd"/>
-      <w:r>
-        <w:rPr>
-          <w:lang w:val="en-GB"/>
-        </w:rPr>
-        <w:t xml:space="preserve"> avoid bad behaviour of this one regarding the management of the system.</w:t>
+        <w:t>CHARGES: system applies charges to the user’s trip in order to avoid bad behaviour of this one regarding the management of the system.</w:t>
       </w:r>
     </w:p>
     <w:p>
       <w:pPr>
         <w:pStyle w:val="Paragrafoelenco"/>
         <w:numPr>
-          <w:ilvl w:val="1"/>
+          <w:ilvl w:val="0"/>
           <w:numId w:val="33"/>
         </w:numPr>
         <w:rPr>
@@ -7314,7 +7284,7 @@
       <w:pPr>
         <w:pStyle w:val="Paragrafoelenco"/>
         <w:numPr>
-          <w:ilvl w:val="1"/>
+          <w:ilvl w:val="0"/>
           <w:numId w:val="33"/>
         </w:numPr>
         <w:rPr>
@@ -7332,7 +7302,7 @@
       <w:pPr>
         <w:pStyle w:val="Paragrafoelenco"/>
         <w:numPr>
-          <w:ilvl w:val="1"/>
+          <w:ilvl w:val="0"/>
           <w:numId w:val="33"/>
         </w:numPr>
         <w:rPr>
@@ -7350,7 +7320,7 @@
       <w:pPr>
         <w:pStyle w:val="Paragrafoelenco"/>
         <w:numPr>
-          <w:ilvl w:val="1"/>
+          <w:ilvl w:val="0"/>
           <w:numId w:val="33"/>
         </w:numPr>
         <w:rPr>
@@ -7392,7 +7362,7 @@
       <w:pPr>
         <w:pStyle w:val="Paragrafoelenco"/>
         <w:numPr>
-          <w:ilvl w:val="1"/>
+          <w:ilvl w:val="0"/>
           <w:numId w:val="33"/>
         </w:numPr>
         <w:rPr>
@@ -7416,7 +7386,7 @@
       <w:pPr>
         <w:pStyle w:val="Paragrafoelenco"/>
         <w:numPr>
-          <w:ilvl w:val="1"/>
+          <w:ilvl w:val="0"/>
           <w:numId w:val="33"/>
         </w:numPr>
         <w:rPr>
@@ -7434,14 +7404,14 @@
       <w:pPr>
         <w:pStyle w:val="Titolo3"/>
       </w:pPr>
-      <w:bookmarkStart w:id="9" w:name="_Toc466907309"/>
+      <w:bookmarkStart w:id="8" w:name="_Toc466907309"/>
       <w:r>
         <w:t>A</w:t>
       </w:r>
       <w:r>
         <w:t>cronyms</w:t>
       </w:r>
-      <w:bookmarkEnd w:id="9"/>
+      <w:bookmarkEnd w:id="8"/>
     </w:p>
     <w:p>
       <w:pPr>
@@ -7472,7 +7442,7 @@
       <w:pPr>
         <w:pStyle w:val="Paragrafoelenco"/>
         <w:numPr>
-          <w:ilvl w:val="1"/>
+          <w:ilvl w:val="0"/>
           <w:numId w:val="34"/>
         </w:numPr>
         <w:rPr>
@@ -7490,7 +7460,7 @@
       <w:pPr>
         <w:pStyle w:val="Paragrafoelenco"/>
         <w:numPr>
-          <w:ilvl w:val="1"/>
+          <w:ilvl w:val="0"/>
           <w:numId w:val="34"/>
         </w:numPr>
         <w:rPr>
@@ -7508,7 +7478,7 @@
       <w:pPr>
         <w:pStyle w:val="Paragrafoelenco"/>
         <w:numPr>
-          <w:ilvl w:val="1"/>
+          <w:ilvl w:val="0"/>
           <w:numId w:val="34"/>
         </w:numPr>
         <w:rPr>
@@ -7526,7 +7496,7 @@
       <w:pPr>
         <w:pStyle w:val="Paragrafoelenco"/>
         <w:numPr>
-          <w:ilvl w:val="1"/>
+          <w:ilvl w:val="0"/>
           <w:numId w:val="34"/>
         </w:numPr>
         <w:rPr>
@@ -7542,106 +7512,107 @@
     </w:p>
     <w:p>
       <w:pPr>
-        <w:rPr>
-          <w:lang w:val="en-GB"/>
-        </w:rPr>
-      </w:pPr>
-    </w:p>
-    <w:p>
-      <w:pPr>
-        <w:rPr>
-          <w:lang w:val="en-GB"/>
-        </w:rPr>
-      </w:pPr>
-    </w:p>
-    <w:p>
-      <w:pPr>
         <w:pStyle w:val="Titolo2"/>
       </w:pPr>
-      <w:bookmarkStart w:id="10" w:name="_Toc466907310"/>
-      <w:r>
+      <w:bookmarkStart w:id="9" w:name="_Toc466907310"/>
+      <w:r>
+        <w:t>Stakeholders</w:t>
+      </w:r>
+      <w:bookmarkEnd w:id="9"/>
+    </w:p>
+    <w:p>
+      <w:pPr>
+        <w:rPr>
+          <w:lang w:val="en-GB"/>
+        </w:rPr>
+      </w:pPr>
+      <w:r>
+        <w:rPr>
+          <w:lang w:val="en-GB"/>
+        </w:rPr>
+        <w:t xml:space="preserve">If the </w:t>
+      </w:r>
+      <w:r>
+        <w:rPr>
+          <w:lang w:val="en-GB"/>
+        </w:rPr>
+        <w:t>PowerEnjoy</w:t>
+      </w:r>
+      <w:r>
+        <w:rPr>
+          <w:lang w:val="en-GB"/>
+        </w:rPr>
+        <w:t xml:space="preserve"> project is intended as an academic exercise the stakeholder</w:t>
+      </w:r>
+      <w:r>
+        <w:rPr>
+          <w:lang w:val="en-GB"/>
+        </w:rPr>
+        <w:t xml:space="preserve"> </w:t>
+      </w:r>
+      <w:r>
+        <w:rPr>
+          <w:lang w:val="en-GB"/>
+        </w:rPr>
+        <w:t>is the pr</w:t>
+      </w:r>
+      <w:r>
+        <w:rPr>
+          <w:lang w:val="en-GB"/>
+        </w:rPr>
+        <w:t xml:space="preserve">ofessor who gave us the project. The stakeholder </w:t>
+      </w:r>
+      <w:r>
+        <w:rPr>
+          <w:lang w:val="en-GB"/>
+        </w:rPr>
+        <w:t xml:space="preserve">expects to receive a </w:t>
+      </w:r>
+      <w:r>
+        <w:rPr>
+          <w:lang w:val="en-GB"/>
+        </w:rPr>
+        <w:t xml:space="preserve">complete documentation </w:t>
+      </w:r>
+      <w:r>
+        <w:rPr>
+          <w:lang w:val="en-GB"/>
+        </w:rPr>
+        <w:t>that fulfils the requests and</w:t>
+      </w:r>
+      <w:r>
+        <w:rPr>
+          <w:lang w:val="en-GB"/>
+        </w:rPr>
+        <w:t xml:space="preserve"> the main functionality of the system to be.</w:t>
+      </w:r>
+    </w:p>
+    <w:p>
+      <w:pPr>
+        <w:spacing w:line="259" w:lineRule="auto"/>
+        <w:jc w:val="left"/>
+        <w:rPr>
+          <w:lang w:val="en-GB"/>
+        </w:rPr>
+      </w:pPr>
+      <w:r>
+        <w:rPr>
+          <w:lang w:val="en-GB"/>
+        </w:rPr>
+        <w:br w:type="page"/>
+      </w:r>
+    </w:p>
+    <w:p>
+      <w:pPr>
+        <w:rPr>
+          <w:lang w:val="en-GB"/>
+        </w:rPr>
+      </w:pPr>
+      <w:r>
+        <w:rPr>
+          <w:lang w:val="en-GB"/>
+        </w:rPr>
         <w:lastRenderedPageBreak/>
-        <w:t>Stakeholders</w:t>
-      </w:r>
-      <w:bookmarkEnd w:id="10"/>
-    </w:p>
-    <w:p>
-      <w:pPr>
-        <w:rPr>
-          <w:lang w:val="en-GB"/>
-        </w:rPr>
-      </w:pPr>
-      <w:r>
-        <w:rPr>
-          <w:lang w:val="en-GB"/>
-        </w:rPr>
-        <w:t xml:space="preserve">If the </w:t>
-      </w:r>
-      <w:r>
-        <w:rPr>
-          <w:lang w:val="en-GB"/>
-        </w:rPr>
-        <w:t>PowerEnjoy</w:t>
-      </w:r>
-      <w:r>
-        <w:rPr>
-          <w:lang w:val="en-GB"/>
-        </w:rPr>
-        <w:t xml:space="preserve"> project is intended as an academic exercise the stakeholder</w:t>
-      </w:r>
-      <w:r>
-        <w:rPr>
-          <w:lang w:val="en-GB"/>
-        </w:rPr>
-        <w:t xml:space="preserve"> </w:t>
-      </w:r>
-      <w:r>
-        <w:rPr>
-          <w:lang w:val="en-GB"/>
-        </w:rPr>
-        <w:t>is the pr</w:t>
-      </w:r>
-      <w:r>
-        <w:rPr>
-          <w:lang w:val="en-GB"/>
-        </w:rPr>
-        <w:t xml:space="preserve">ofessor who gave us the project. The stakeholder </w:t>
-      </w:r>
-      <w:r>
-        <w:rPr>
-          <w:lang w:val="en-GB"/>
-        </w:rPr>
-        <w:t xml:space="preserve">expects to receive a </w:t>
-      </w:r>
-      <w:r>
-        <w:rPr>
-          <w:lang w:val="en-GB"/>
-        </w:rPr>
-        <w:t xml:space="preserve">complete documentation </w:t>
-      </w:r>
-      <w:r>
-        <w:rPr>
-          <w:lang w:val="en-GB"/>
-        </w:rPr>
-        <w:t>that fulfils the requests and</w:t>
-      </w:r>
-      <w:r>
-        <w:rPr>
-          <w:lang w:val="en-GB"/>
-        </w:rPr>
-        <w:t xml:space="preserve"> the main functionality of the system to be.</w:t>
-      </w:r>
-    </w:p>
-    <w:p>
-      <w:pPr>
-        <w:rPr>
-          <w:lang w:val="en-GB"/>
-        </w:rPr>
-      </w:pPr>
-      <w:r>
-        <w:rPr>
-          <w:lang w:val="en-GB"/>
-        </w:rPr>
         <w:t xml:space="preserve">On the other </w:t>
       </w:r>
       <w:r>
@@ -7680,21 +7651,7 @@
         <w:rPr>
           <w:lang w:val="en-GB"/>
         </w:rPr>
-        <w:t xml:space="preserve">: they are involved in our project because they will use our system, </w:t>
-      </w:r>
-      <w:proofErr w:type="gramStart"/>
-      <w:r>
-        <w:rPr>
-          <w:lang w:val="en-GB"/>
-        </w:rPr>
-        <w:t>in particular they</w:t>
-      </w:r>
-      <w:proofErr w:type="gramEnd"/>
-      <w:r>
-        <w:rPr>
-          <w:lang w:val="en-GB"/>
-        </w:rPr>
-        <w:t xml:space="preserve"> will have the possibility to choose between the web application or the mobile application. </w:t>
+        <w:t xml:space="preserve">: they are involved in our project because they will use our system, in particular they will have the possibility to choose between the web application or the mobile application. </w:t>
       </w:r>
     </w:p>
     <w:p>
@@ -7791,11 +7748,11 @@
       <w:pPr>
         <w:pStyle w:val="Titolo2"/>
       </w:pPr>
-      <w:bookmarkStart w:id="11" w:name="_Toc466907311"/>
+      <w:bookmarkStart w:id="10" w:name="_Toc466907311"/>
       <w:r>
         <w:t>Reference documents</w:t>
       </w:r>
-      <w:bookmarkEnd w:id="11"/>
+      <w:bookmarkEnd w:id="10"/>
     </w:p>
     <w:p>
       <w:pPr>
@@ -7866,11 +7823,11 @@
       <w:pPr>
         <w:pStyle w:val="Titolo2"/>
       </w:pPr>
-      <w:bookmarkStart w:id="12" w:name="_Toc466907312"/>
+      <w:bookmarkStart w:id="11" w:name="_Toc466907312"/>
       <w:r>
         <w:t>Overview</w:t>
       </w:r>
-      <w:bookmarkEnd w:id="12"/>
+      <w:bookmarkEnd w:id="11"/>
     </w:p>
     <w:p>
       <w:pPr>
@@ -8032,22 +7989,22 @@
       <w:pPr>
         <w:pStyle w:val="Titolo1"/>
       </w:pPr>
-      <w:bookmarkStart w:id="13" w:name="_Toc466907313"/>
+      <w:bookmarkStart w:id="12" w:name="_Toc466907313"/>
       <w:r>
         <w:lastRenderedPageBreak/>
         <w:t>Overall description</w:t>
       </w:r>
+      <w:bookmarkEnd w:id="12"/>
+    </w:p>
+    <w:p>
+      <w:pPr>
+        <w:pStyle w:val="Titolo2"/>
+      </w:pPr>
+      <w:bookmarkStart w:id="13" w:name="_Toc466907314"/>
+      <w:r>
+        <w:t>Product perspective</w:t>
+      </w:r>
       <w:bookmarkEnd w:id="13"/>
-    </w:p>
-    <w:p>
-      <w:pPr>
-        <w:pStyle w:val="Titolo2"/>
-      </w:pPr>
-      <w:bookmarkStart w:id="14" w:name="_Toc466907314"/>
-      <w:r>
-        <w:t>Product perspective</w:t>
-      </w:r>
-      <w:bookmarkEnd w:id="14"/>
     </w:p>
     <w:p>
       <w:pPr>
@@ -8229,34 +8186,18 @@
           <w:rFonts w:eastAsia="Times New Roman"/>
           <w:lang w:val="en-GB" w:eastAsia="it-IT"/>
         </w:rPr>
-        <w:t xml:space="preserve">: the system can help users with some useful advice, </w:t>
-      </w:r>
-      <w:proofErr w:type="gramStart"/>
-      <w:r>
-        <w:rPr>
-          <w:rFonts w:eastAsia="Times New Roman"/>
-          <w:lang w:val="en-GB" w:eastAsia="it-IT"/>
-        </w:rPr>
-        <w:t>in order to</w:t>
-      </w:r>
-      <w:proofErr w:type="gramEnd"/>
-      <w:r>
-        <w:rPr>
-          <w:rFonts w:eastAsia="Times New Roman"/>
-          <w:lang w:val="en-GB" w:eastAsia="it-IT"/>
-        </w:rPr>
-        <w:t xml:space="preserve"> obtaining discounts thanks to good behaviour. If the user enable this option, the system asks for a specific destination and calculate some option for leave the car in a “safe area” plugged into the electric grid. </w:t>
+        <w:t xml:space="preserve">: the system can help users with some useful advice, in order to obtaining discounts thanks to good behaviour. If the user enable this option, the system asks for a specific destination and calculate some option for leave the car in a “safe area” plugged into the electric grid. </w:t>
       </w:r>
     </w:p>
     <w:p>
       <w:pPr>
         <w:pStyle w:val="Titolo2"/>
       </w:pPr>
-      <w:bookmarkStart w:id="15" w:name="_Toc466907315"/>
+      <w:bookmarkStart w:id="14" w:name="_Toc466907315"/>
       <w:r>
         <w:t>Product functions</w:t>
       </w:r>
-      <w:bookmarkEnd w:id="15"/>
+      <w:bookmarkEnd w:id="14"/>
     </w:p>
     <w:p>
       <w:pPr>
@@ -8595,23 +8536,7 @@
           <w:szCs w:val="24"/>
           <w:lang w:val="en-GB"/>
         </w:rPr>
-        <w:t xml:space="preserve">Plug-in the car </w:t>
-      </w:r>
-      <w:proofErr w:type="gramStart"/>
-      <w:r>
-        <w:rPr>
-          <w:szCs w:val="24"/>
-          <w:lang w:val="en-GB"/>
-        </w:rPr>
-        <w:t>in order to</w:t>
-      </w:r>
-      <w:proofErr w:type="gramEnd"/>
-      <w:r>
-        <w:rPr>
-          <w:szCs w:val="24"/>
-          <w:lang w:val="en-GB"/>
-        </w:rPr>
-        <w:t xml:space="preserve"> get the discount</w:t>
+        <w:t>Plug-in the car in order to get the discount</w:t>
       </w:r>
     </w:p>
     <w:p>
@@ -8658,14 +8583,14 @@
       <w:pPr>
         <w:pStyle w:val="Titolo3"/>
       </w:pPr>
-      <w:bookmarkStart w:id="16" w:name="_Toc466907316"/>
+      <w:bookmarkStart w:id="15" w:name="_Toc466907316"/>
       <w:r>
         <w:t>Use Case Diagram</w:t>
       </w:r>
       <w:r>
         <w:t>s</w:t>
       </w:r>
-      <w:bookmarkEnd w:id="16"/>
+      <w:bookmarkEnd w:id="15"/>
     </w:p>
     <w:p>
       <w:pPr>
@@ -8702,7 +8627,7 @@
                     <pic:cNvPicPr/>
                   </pic:nvPicPr>
                   <pic:blipFill rotWithShape="1">
-                    <a:blip r:embed="rId8">
+                    <a:blip r:embed="rId10">
                       <a:extLst>
                         <a:ext uri="{28A0092B-C50C-407E-A947-70E740481C1C}">
                           <a14:useLocalDpi xmlns:a14="http://schemas.microsoft.com/office/drawing/2010/main" val="0"/>
@@ -8770,7 +8695,7 @@
                     <pic:cNvPicPr/>
                   </pic:nvPicPr>
                   <pic:blipFill rotWithShape="1">
-                    <a:blip r:embed="rId9">
+                    <a:blip r:embed="rId11">
                       <a:extLst>
                         <a:ext uri="{28A0092B-C50C-407E-A947-70E740481C1C}">
                           <a14:useLocalDpi xmlns:a14="http://schemas.microsoft.com/office/drawing/2010/main" val="0"/>
@@ -8910,7 +8835,7 @@
                     <pic:cNvPicPr/>
                   </pic:nvPicPr>
                   <pic:blipFill rotWithShape="1">
-                    <a:blip r:embed="rId10">
+                    <a:blip r:embed="rId12">
                       <a:extLst>
                         <a:ext uri="{28A0092B-C50C-407E-A947-70E740481C1C}">
                           <a14:useLocalDpi xmlns:a14="http://schemas.microsoft.com/office/drawing/2010/main" val="0"/>
@@ -8954,11 +8879,11 @@
       <w:pPr>
         <w:pStyle w:val="Titolo2"/>
       </w:pPr>
-      <w:bookmarkStart w:id="17" w:name="_Toc466907317"/>
+      <w:bookmarkStart w:id="16" w:name="_Toc466907317"/>
       <w:r>
         <w:t>User characteristics</w:t>
       </w:r>
-      <w:bookmarkEnd w:id="17"/>
+      <w:bookmarkEnd w:id="16"/>
     </w:p>
     <w:p>
       <w:pPr>
@@ -9092,19 +9017,78 @@
       <w:pPr>
         <w:pStyle w:val="Titolo2"/>
       </w:pPr>
-      <w:bookmarkStart w:id="18" w:name="_Toc466907318"/>
+      <w:bookmarkStart w:id="17" w:name="_Toc466907318"/>
       <w:r>
         <w:t>Constraints</w:t>
       </w:r>
+      <w:bookmarkEnd w:id="17"/>
+    </w:p>
+    <w:p>
+      <w:pPr>
+        <w:pStyle w:val="Titolo3"/>
+      </w:pPr>
+      <w:bookmarkStart w:id="18" w:name="_Toc466907319"/>
+      <w:r>
+        <w:t>Regulations</w:t>
+      </w:r>
       <w:bookmarkEnd w:id="18"/>
     </w:p>
     <w:p>
       <w:pPr>
+        <w:rPr>
+          <w:lang w:val="en-GB"/>
+        </w:rPr>
+      </w:pPr>
+      <w:r>
+        <w:rPr>
+          <w:lang w:val="en-GB"/>
+        </w:rPr>
+        <w:t xml:space="preserve">The system must require permission to use GPS position of user’s mobile phone. </w:t>
+      </w:r>
+      <w:r>
+        <w:rPr>
+          <w:lang w:val="en-GB"/>
+        </w:rPr>
+        <w:t>Also,</w:t>
+      </w:r>
+      <w:r>
+        <w:rPr>
+          <w:lang w:val="en-GB"/>
+        </w:rPr>
+        <w:t xml:space="preserve"> must manage personal sensible data (like personal data on the registration’s database or mobile phone number used for communicated with users) respecting current privacy law. System’s communications or notification must not </w:t>
+      </w:r>
+      <w:r>
+        <w:rPr>
+          <w:lang w:val="en-GB"/>
+        </w:rPr>
+        <w:t>frustrate</w:t>
+      </w:r>
+      <w:r>
+        <w:rPr>
+          <w:lang w:val="en-GB"/>
+        </w:rPr>
+        <w:t xml:space="preserve"> the user, sending it only when it’s necessary (it must be send an appropriate number of email, without SPAM) and it must </w:t>
+      </w:r>
+      <w:r>
+        <w:rPr>
+          <w:lang w:val="en-GB"/>
+        </w:rPr>
+        <w:t>contain</w:t>
+      </w:r>
+      <w:r>
+        <w:rPr>
+          <w:lang w:val="en-GB"/>
+        </w:rPr>
+        <w:t xml:space="preserve"> useful information about the service. </w:t>
+      </w:r>
+    </w:p>
+    <w:p>
+      <w:pPr>
         <w:pStyle w:val="Titolo3"/>
       </w:pPr>
-      <w:bookmarkStart w:id="19" w:name="_Toc466907319"/>
-      <w:r>
-        <w:t>Regulations</w:t>
+      <w:bookmarkStart w:id="19" w:name="_Toc466907320"/>
+      <w:r>
+        <w:t>Reliability requirements</w:t>
       </w:r>
       <w:bookmarkEnd w:id="19"/>
     </w:p>
@@ -9118,89 +9102,30 @@
         <w:rPr>
           <w:lang w:val="en-GB"/>
         </w:rPr>
-        <w:t xml:space="preserve">The system must require permission to use GPS position of user’s mobile phone. </w:t>
-      </w:r>
-      <w:r>
-        <w:rPr>
-          <w:lang w:val="en-GB"/>
-        </w:rPr>
-        <w:t>Also,</w:t>
-      </w:r>
-      <w:r>
-        <w:rPr>
-          <w:lang w:val="en-GB"/>
-        </w:rPr>
-        <w:t xml:space="preserve"> must manage personal sensible data (like personal data on the registration’s database or mobile phone number used for communicated with users) respecting current privacy law. System’s communications or notification must not </w:t>
-      </w:r>
-      <w:r>
-        <w:rPr>
-          <w:lang w:val="en-GB"/>
-        </w:rPr>
-        <w:t>frustrate</w:t>
-      </w:r>
-      <w:r>
-        <w:rPr>
-          <w:lang w:val="en-GB"/>
-        </w:rPr>
-        <w:t xml:space="preserve"> the user, sending it only when it’s necessary (it must be send an appropriate number of email, without SPAM) and it must </w:t>
-      </w:r>
-      <w:r>
-        <w:rPr>
-          <w:lang w:val="en-GB"/>
-        </w:rPr>
-        <w:t>contain</w:t>
-      </w:r>
-      <w:r>
-        <w:rPr>
-          <w:lang w:val="en-GB"/>
-        </w:rPr>
-        <w:t xml:space="preserve"> useful information about the service. </w:t>
+        <w:t xml:space="preserve">The system should stay online and available always, excepted for maintenance break (updating the system, for example). Otherwise the user won’t be able to perform reservation’s requirement or rent, and car-sharing service </w:t>
+      </w:r>
+      <w:r>
+        <w:rPr>
+          <w:lang w:val="en-GB"/>
+        </w:rPr>
+        <w:t>lose</w:t>
+      </w:r>
+      <w:r>
+        <w:rPr>
+          <w:lang w:val="en-GB"/>
+        </w:rPr>
+        <w:t xml:space="preserve"> money and client. </w:t>
       </w:r>
     </w:p>
     <w:p>
       <w:pPr>
         <w:pStyle w:val="Titolo3"/>
       </w:pPr>
-      <w:bookmarkStart w:id="20" w:name="_Toc466907320"/>
-      <w:r>
-        <w:t>Reliability requirements</w:t>
+      <w:bookmarkStart w:id="20" w:name="_Toc466907321"/>
+      <w:r>
+        <w:t>Hardware limitation</w:t>
       </w:r>
       <w:bookmarkEnd w:id="20"/>
-    </w:p>
-    <w:p>
-      <w:pPr>
-        <w:rPr>
-          <w:lang w:val="en-GB"/>
-        </w:rPr>
-      </w:pPr>
-      <w:r>
-        <w:rPr>
-          <w:lang w:val="en-GB"/>
-        </w:rPr>
-        <w:t xml:space="preserve">The system should stay online and available always, excepted for maintenance break (updating the system, for example). Otherwise the user won’t be able to perform reservation’s requirement or rent, and car-sharing service </w:t>
-      </w:r>
-      <w:r>
-        <w:rPr>
-          <w:lang w:val="en-GB"/>
-        </w:rPr>
-        <w:t>lose</w:t>
-      </w:r>
-      <w:r>
-        <w:rPr>
-          <w:lang w:val="en-GB"/>
-        </w:rPr>
-        <w:t xml:space="preserve"> money and client. </w:t>
-      </w:r>
-    </w:p>
-    <w:p>
-      <w:pPr>
-        <w:pStyle w:val="Titolo3"/>
-      </w:pPr>
-      <w:bookmarkStart w:id="21" w:name="_Toc466907321"/>
-      <w:r>
-        <w:t>Hardware limitation</w:t>
-      </w:r>
-      <w:bookmarkEnd w:id="21"/>
     </w:p>
     <w:p>
       <w:pPr>
@@ -9235,21 +9160,7 @@
         <w:rPr>
           <w:lang w:val="en-GB"/>
         </w:rPr>
-        <w:t xml:space="preserve">User must use a device with active internet connection, and with a browser that support modern HTML pages, </w:t>
-      </w:r>
-      <w:proofErr w:type="gramStart"/>
-      <w:r>
-        <w:rPr>
-          <w:lang w:val="en-GB"/>
-        </w:rPr>
-        <w:t>in order to</w:t>
-      </w:r>
-      <w:proofErr w:type="gramEnd"/>
-      <w:r>
-        <w:rPr>
-          <w:lang w:val="en-GB"/>
-        </w:rPr>
-        <w:t xml:space="preserve"> display the registration form in an appropriate way. </w:t>
+        <w:t xml:space="preserve">User must use a device with active internet connection, and with a browser that support modern HTML pages, in order to display the registration form in an appropriate way. </w:t>
       </w:r>
     </w:p>
     <w:p>
@@ -9352,71 +9263,71 @@
       <w:pPr>
         <w:pStyle w:val="Titolo3"/>
       </w:pPr>
-      <w:bookmarkStart w:id="22" w:name="_Toc466907322"/>
+      <w:bookmarkStart w:id="21" w:name="_Toc466907322"/>
       <w:r>
         <w:lastRenderedPageBreak/>
         <w:t>Criticality</w:t>
       </w:r>
+      <w:bookmarkEnd w:id="21"/>
+    </w:p>
+    <w:p>
+      <w:pPr>
+        <w:rPr>
+          <w:lang w:val="en-GB"/>
+        </w:rPr>
+      </w:pPr>
+      <w:r>
+        <w:rPr>
+          <w:lang w:val="en-GB"/>
+        </w:rPr>
+        <w:t>All the car of the service must be connected to the operative centre</w:t>
+      </w:r>
+      <w:r>
+        <w:rPr>
+          <w:lang w:val="en-GB"/>
+        </w:rPr>
+        <w:t xml:space="preserve"> with internet connection,</w:t>
+      </w:r>
+      <w:r>
+        <w:rPr>
+          <w:lang w:val="en-GB"/>
+        </w:rPr>
+        <w:t xml:space="preserve"> because the only wa</w:t>
+      </w:r>
+      <w:r>
+        <w:rPr>
+          <w:lang w:val="en-GB"/>
+        </w:rPr>
+        <w:t>y to localize one of them is send precise location with connection</w:t>
+      </w:r>
+      <w:r>
+        <w:rPr>
+          <w:lang w:val="en-GB"/>
+        </w:rPr>
+        <w:t xml:space="preserve">. If a car cannot communicate its info to the system, we could considerate it as </w:t>
+      </w:r>
+      <w:r>
+        <w:rPr>
+          <w:lang w:val="en-GB"/>
+        </w:rPr>
+        <w:t>unavailable</w:t>
+      </w:r>
+      <w:r>
+        <w:rPr>
+          <w:lang w:val="en-GB"/>
+        </w:rPr>
+        <w:t xml:space="preserve">. No user will be able to use it, unlock it or reserve it. </w:t>
+      </w:r>
+    </w:p>
+    <w:p>
+      <w:pPr>
+        <w:pStyle w:val="Titolo3"/>
+      </w:pPr>
+      <w:bookmarkStart w:id="22" w:name="_Toc466907323"/>
+      <w:r>
+        <w:t>Performance requirements</w:t>
+      </w:r>
       <w:bookmarkEnd w:id="22"/>
-    </w:p>
-    <w:p>
-      <w:pPr>
-        <w:rPr>
-          <w:lang w:val="en-GB"/>
-        </w:rPr>
-      </w:pPr>
-      <w:r>
-        <w:rPr>
-          <w:lang w:val="en-GB"/>
-        </w:rPr>
-        <w:t>All the car of the service must be connected to the operative centre</w:t>
-      </w:r>
-      <w:r>
-        <w:rPr>
-          <w:lang w:val="en-GB"/>
-        </w:rPr>
-        <w:t xml:space="preserve"> with internet connection,</w:t>
-      </w:r>
-      <w:r>
-        <w:rPr>
-          <w:lang w:val="en-GB"/>
-        </w:rPr>
-        <w:t xml:space="preserve"> because the only wa</w:t>
-      </w:r>
-      <w:r>
-        <w:rPr>
-          <w:lang w:val="en-GB"/>
-        </w:rPr>
-        <w:t>y to localize one of them is send precise location with connection</w:t>
-      </w:r>
-      <w:r>
-        <w:rPr>
-          <w:lang w:val="en-GB"/>
-        </w:rPr>
-        <w:t xml:space="preserve">. If a car cannot communicate its info to the system, we could considerate it as </w:t>
-      </w:r>
-      <w:r>
-        <w:rPr>
-          <w:lang w:val="en-GB"/>
-        </w:rPr>
-        <w:t>unavailable</w:t>
-      </w:r>
-      <w:r>
-        <w:rPr>
-          <w:lang w:val="en-GB"/>
-        </w:rPr>
-        <w:t xml:space="preserve">. No user will be able to use it, unlock it or reserve it. </w:t>
-      </w:r>
-    </w:p>
-    <w:p>
-      <w:pPr>
-        <w:pStyle w:val="Titolo3"/>
-      </w:pPr>
-      <w:bookmarkStart w:id="23" w:name="_Toc466907323"/>
-      <w:r>
-        <w:t>Performance requirements</w:t>
-      </w:r>
-      <w:bookmarkEnd w:id="23"/>
     </w:p>
     <w:p>
       <w:pPr>
@@ -9519,37 +9430,23 @@
       <w:pPr>
         <w:pStyle w:val="Titolo2"/>
       </w:pPr>
-      <w:bookmarkStart w:id="24" w:name="_Toc466907324"/>
+      <w:bookmarkStart w:id="23" w:name="_Toc466907324"/>
       <w:r>
         <w:t>Assumptions and Dependencies</w:t>
       </w:r>
-      <w:bookmarkEnd w:id="24"/>
-    </w:p>
-    <w:p>
-      <w:pPr>
-        <w:rPr>
-          <w:lang w:val="en-GB"/>
-        </w:rPr>
-      </w:pPr>
-      <w:r>
-        <w:rPr>
-          <w:lang w:val="en-GB"/>
-        </w:rPr>
-        <w:t xml:space="preserve">We want to clarify some ambiguous specification given in the assignment document and we assume as true some situation </w:t>
-      </w:r>
-      <w:proofErr w:type="gramStart"/>
-      <w:r>
-        <w:rPr>
-          <w:lang w:val="en-GB"/>
-        </w:rPr>
-        <w:t>in order to</w:t>
-      </w:r>
-      <w:proofErr w:type="gramEnd"/>
-      <w:r>
-        <w:rPr>
-          <w:lang w:val="en-GB"/>
-        </w:rPr>
-        <w:t xml:space="preserve"> simplify the model of the software.</w:t>
+      <w:bookmarkEnd w:id="23"/>
+    </w:p>
+    <w:p>
+      <w:pPr>
+        <w:rPr>
+          <w:lang w:val="en-GB"/>
+        </w:rPr>
+      </w:pPr>
+      <w:r>
+        <w:rPr>
+          <w:lang w:val="en-GB"/>
+        </w:rPr>
+        <w:t>We want to clarify some ambiguous specification given in the assignment document and we assume as true some situation in order to simplify the model of the software.</w:t>
       </w:r>
     </w:p>
     <w:p>
@@ -9567,21 +9464,7 @@
         <w:rPr>
           <w:lang w:val="en-GB"/>
         </w:rPr>
-        <w:t xml:space="preserve">We deliver the payment management at the end of the trip to an external system that </w:t>
-      </w:r>
-      <w:proofErr w:type="gramStart"/>
-      <w:r>
-        <w:rPr>
-          <w:lang w:val="en-GB"/>
-        </w:rPr>
-        <w:t>is able to</w:t>
-      </w:r>
-      <w:proofErr w:type="gramEnd"/>
-      <w:r>
-        <w:rPr>
-          <w:lang w:val="en-GB"/>
-        </w:rPr>
-        <w:t xml:space="preserve"> handle this situation, so it can manage also some exceptions that can occur during the payment. For instances the user could not have enough money to conclude the transaction.</w:t>
+        <w:t>We deliver the payment management at the end of the trip to an external system that is able to handle this situation, so it can manage also some exceptions that can occur during the payment. For instances the user could not have enough money to conclude the transaction.</w:t>
       </w:r>
     </w:p>
     <w:p>
@@ -9710,21 +9593,7 @@
         <w:rPr>
           <w:lang w:val="en-US"/>
         </w:rPr>
-        <w:t xml:space="preserve">Since we exactly know, thanks to Placemeter, how many people are </w:t>
-      </w:r>
-      <w:proofErr w:type="gramStart"/>
-      <w:r>
-        <w:rPr>
-          <w:lang w:val="en-US"/>
-        </w:rPr>
-        <w:t>actually in</w:t>
-      </w:r>
-      <w:proofErr w:type="gramEnd"/>
-      <w:r>
-        <w:rPr>
-          <w:lang w:val="en-US"/>
-        </w:rPr>
-        <w:t xml:space="preserve"> the car we can apply the 10% discount only to part of trip where the passengers were at least 2. For instances if during the first half of the trip there were 3 passengers on the car and then they were dropped off, so the user finishes the trip on his own, then the discount is applied only to the first half of the trip. </w:t>
+        <w:t xml:space="preserve">Since we exactly know, thanks to Placemeter, how many people are actually in the car we can apply the 10% discount only to part of trip where the passengers were at least 2. For instances if during the first half of the trip there were 3 passengers on the car and then they were dropped off, so the user finishes the trip on his own, then the discount is applied only to the first half of the trip. </w:t>
       </w:r>
     </w:p>
     <w:p>
@@ -9759,85 +9628,71 @@
       <w:pPr>
         <w:pStyle w:val="Titolo1"/>
       </w:pPr>
-      <w:bookmarkStart w:id="25" w:name="_Toc466907325"/>
+      <w:bookmarkStart w:id="24" w:name="_Toc466907325"/>
       <w:r>
         <w:lastRenderedPageBreak/>
         <w:t>Specific Requirements</w:t>
       </w:r>
+      <w:bookmarkEnd w:id="24"/>
+    </w:p>
+    <w:p>
+      <w:pPr>
+        <w:pStyle w:val="Titolo2"/>
+      </w:pPr>
+      <w:bookmarkStart w:id="25" w:name="_Toc466907326"/>
+      <w:r>
+        <w:t>External Interface Requirements</w:t>
+      </w:r>
       <w:bookmarkEnd w:id="25"/>
     </w:p>
     <w:p>
       <w:pPr>
-        <w:pStyle w:val="Titolo2"/>
-      </w:pPr>
-      <w:bookmarkStart w:id="26" w:name="_Toc466907326"/>
-      <w:r>
-        <w:t>External Interface Requirements</w:t>
+        <w:pStyle w:val="Titolo3"/>
+      </w:pPr>
+      <w:bookmarkStart w:id="26" w:name="_Toc466907327"/>
+      <w:r>
+        <w:t>User Interfaces</w:t>
       </w:r>
       <w:bookmarkEnd w:id="26"/>
     </w:p>
     <w:p>
       <w:pPr>
+        <w:rPr>
+          <w:lang w:val="en-GB"/>
+        </w:rPr>
+      </w:pPr>
+      <w:r>
+        <w:rPr>
+          <w:lang w:val="en-GB"/>
+        </w:rPr>
+        <w:t xml:space="preserve">The user interface models are discussed later one during the presentation </w:t>
+      </w:r>
+      <w:r>
+        <w:rPr>
+          <w:lang w:val="en-GB"/>
+        </w:rPr>
+        <w:t>o</w:t>
+      </w:r>
+      <w:r>
+        <w:rPr>
+          <w:lang w:val="en-GB"/>
+        </w:rPr>
+        <w:t>f the use cases, in particular every use case is associated to the corresponding page of the user interface.</w:t>
+      </w:r>
+    </w:p>
+    <w:p>
+      <w:pPr>
         <w:pStyle w:val="Titolo3"/>
       </w:pPr>
-      <w:bookmarkStart w:id="27" w:name="_Toc466907327"/>
-      <w:r>
-        <w:t>User Interfaces</w:t>
+      <w:bookmarkStart w:id="27" w:name="_Toc466907328"/>
+      <w:r>
+        <w:t>Hardware Interfaces</w:t>
       </w:r>
       <w:bookmarkEnd w:id="27"/>
     </w:p>
     <w:p>
       <w:pPr>
         <w:rPr>
-          <w:lang w:val="en-GB"/>
-        </w:rPr>
-      </w:pPr>
-      <w:r>
-        <w:rPr>
-          <w:lang w:val="en-GB"/>
-        </w:rPr>
-        <w:t xml:space="preserve">The user interface models are discussed later one during the presentation </w:t>
-      </w:r>
-      <w:r>
-        <w:rPr>
-          <w:lang w:val="en-GB"/>
-        </w:rPr>
-        <w:t>o</w:t>
-      </w:r>
-      <w:r>
-        <w:rPr>
-          <w:lang w:val="en-GB"/>
-        </w:rPr>
-        <w:t xml:space="preserve">f the use cases, </w:t>
-      </w:r>
-      <w:proofErr w:type="gramStart"/>
-      <w:r>
-        <w:rPr>
-          <w:lang w:val="en-GB"/>
-        </w:rPr>
-        <w:t>in particular every</w:t>
-      </w:r>
-      <w:proofErr w:type="gramEnd"/>
-      <w:r>
-        <w:rPr>
-          <w:lang w:val="en-GB"/>
-        </w:rPr>
-        <w:t xml:space="preserve"> use case is associated to the corresponding page of the user interface.</w:t>
-      </w:r>
-    </w:p>
-    <w:p>
-      <w:pPr>
-        <w:pStyle w:val="Titolo3"/>
-      </w:pPr>
-      <w:bookmarkStart w:id="28" w:name="_Toc466907328"/>
-      <w:r>
-        <w:t>Hardware Interfaces</w:t>
-      </w:r>
-      <w:bookmarkEnd w:id="28"/>
-    </w:p>
-    <w:p>
-      <w:pPr>
-        <w:rPr>
           <w:b/>
           <w:lang w:val="en-GB"/>
         </w:rPr>
@@ -9873,21 +9728,7 @@
         <w:rPr>
           <w:lang w:val="en-GB"/>
         </w:rPr>
-        <w:t xml:space="preserve">e’d want to adopt this system to count the number of people in the car. The knowledge of this amount it’s important because system applies some discount even </w:t>
-      </w:r>
-      <w:proofErr w:type="gramStart"/>
-      <w:r>
-        <w:rPr>
-          <w:lang w:val="en-GB"/>
-        </w:rPr>
-        <w:t>according to</w:t>
-      </w:r>
-      <w:proofErr w:type="gramEnd"/>
-      <w:r>
-        <w:rPr>
-          <w:lang w:val="en-GB"/>
-        </w:rPr>
-        <w:t xml:space="preserve"> the number of passenger in the car. No one wants cameras staring at us, yet the truth is that making those counts can yield useful insights for society. At least that’s what Placemeter, a young company founded by two French entrepreneurs, thinks. That’s why it built robust computer vision technology to make the counts. </w:t>
+        <w:t xml:space="preserve">e’d want to adopt this system to count the number of people in the car. The knowledge of this amount it’s important because system applies some discount even according to the number of passenger in the car. No one wants cameras staring at us, yet the truth is that making those counts can yield useful insights for society. At least that’s what Placemeter, a young company founded by two French entrepreneurs, thinks. That’s why it built robust computer vision technology to make the counts. </w:t>
       </w:r>
       <w:r>
         <w:rPr>
@@ -9896,7 +9737,7 @@
         </w:rPr>
         <w:t>Today, </w:t>
       </w:r>
-      <w:hyperlink r:id="rId11" w:tgtFrame="_blank" w:history="1">
+      <w:hyperlink r:id="rId13" w:tgtFrame="_blank" w:history="1">
         <w:r>
           <w:rPr>
             <w:lang w:val="en-GB"/>
@@ -9999,12 +9840,12 @@
       <w:pPr>
         <w:pStyle w:val="Titolo3"/>
       </w:pPr>
-      <w:bookmarkStart w:id="29" w:name="_Toc466907329"/>
+      <w:bookmarkStart w:id="28" w:name="_Toc466907329"/>
       <w:r>
         <w:lastRenderedPageBreak/>
         <w:t>Software Interfaces</w:t>
       </w:r>
-      <w:bookmarkEnd w:id="29"/>
+      <w:bookmarkEnd w:id="28"/>
     </w:p>
     <w:p>
       <w:pPr>
@@ -10025,21 +9866,7 @@
         <w:rPr>
           <w:lang w:val="en-GB"/>
         </w:rPr>
-        <w:t xml:space="preserve">use the same server resource to fetch data and save it. </w:t>
-      </w:r>
-      <w:proofErr w:type="gramStart"/>
-      <w:r>
-        <w:rPr>
-          <w:lang w:val="en-GB"/>
-        </w:rPr>
-        <w:t>So</w:t>
-      </w:r>
-      <w:proofErr w:type="gramEnd"/>
-      <w:r>
-        <w:rPr>
-          <w:lang w:val="en-GB"/>
-        </w:rPr>
-        <w:t xml:space="preserve"> server side must be compatible with different platform. We propose a possible implementation of the system:</w:t>
+        <w:t>use the same server resource to fetch data and save it. So server side must be compatible with different platform. We propose a possible implementation of the system:</w:t>
       </w:r>
     </w:p>
     <w:p>
@@ -10235,44 +10062,44 @@
       <w:pPr>
         <w:pStyle w:val="Titolo3"/>
       </w:pPr>
-      <w:bookmarkStart w:id="30" w:name="_Toc466907330"/>
+      <w:bookmarkStart w:id="29" w:name="_Toc466907330"/>
       <w:r>
         <w:t>Communication Interfaces</w:t>
       </w:r>
+      <w:bookmarkEnd w:id="29"/>
+    </w:p>
+    <w:p>
+      <w:pPr>
+        <w:rPr>
+          <w:lang w:val="en-GB"/>
+        </w:rPr>
+      </w:pPr>
+      <w:r>
+        <w:rPr>
+          <w:lang w:val="en-GB"/>
+        </w:rPr>
+        <w:t>The client application communicates with the back-end server via HTTPS (port 443). The back-end services connect to the DBMS on the default port.</w:t>
+      </w:r>
+    </w:p>
+    <w:p>
+      <w:pPr>
+        <w:pStyle w:val="Titolo2"/>
+      </w:pPr>
+      <w:bookmarkStart w:id="30" w:name="_Toc466907331"/>
+      <w:r>
+        <w:t>Functional Requirements</w:t>
+      </w:r>
       <w:bookmarkEnd w:id="30"/>
     </w:p>
     <w:p>
       <w:pPr>
-        <w:rPr>
-          <w:lang w:val="en-GB"/>
-        </w:rPr>
-      </w:pPr>
-      <w:r>
-        <w:rPr>
-          <w:lang w:val="en-GB"/>
-        </w:rPr>
-        <w:t>The client application communicates with the back-end server via HTTPS (port 443). The back-end services connect to the DBMS on the default port.</w:t>
-      </w:r>
-    </w:p>
-    <w:p>
-      <w:pPr>
-        <w:pStyle w:val="Titolo2"/>
-      </w:pPr>
-      <w:bookmarkStart w:id="31" w:name="_Toc466907331"/>
-      <w:r>
-        <w:t>Functional Requirements</w:t>
+        <w:pStyle w:val="Titolo3"/>
+      </w:pPr>
+      <w:bookmarkStart w:id="31" w:name="_Toc466907332"/>
+      <w:r>
+        <w:t>Sign Up</w:t>
       </w:r>
       <w:bookmarkEnd w:id="31"/>
-    </w:p>
-    <w:p>
-      <w:pPr>
-        <w:pStyle w:val="Titolo3"/>
-      </w:pPr>
-      <w:bookmarkStart w:id="32" w:name="_Toc466907332"/>
-      <w:r>
-        <w:t>Sign Up</w:t>
-      </w:r>
-      <w:bookmarkEnd w:id="32"/>
     </w:p>
     <w:p>
       <w:pPr>
@@ -11157,7 +10984,7 @@
       </w:tr>
       <w:tr>
         <w:trPr>
-          <w:trHeight w:val="778"/>
+          <w:trHeight w:val="1947"/>
         </w:trPr>
         <w:tc>
           <w:tcPr>
@@ -11242,6 +11069,7 @@
               <w:rPr>
                 <w:lang w:val="en-GB"/>
               </w:rPr>
+              <w:lastRenderedPageBreak/>
               <w:t>Exception</w:t>
             </w:r>
           </w:p>
@@ -11287,14 +11115,7 @@
               <w:rPr>
                 <w:lang w:val="en-GB"/>
               </w:rPr>
-              <w:t xml:space="preserve"> are also exceptions If the user doesn’t insert the rights codes </w:t>
-            </w:r>
-            <w:r>
-              <w:rPr>
-                <w:lang w:val="en-GB"/>
-              </w:rPr>
-              <w:lastRenderedPageBreak/>
-              <w:t>that were sent to the user and in case the information related to the credit card and driving license are wrong.</w:t>
+              <w:t xml:space="preserve"> are also exceptions If the user doesn’t insert the rights codes that were sent to the user and in case the information related to the credit card and driving license are wrong.</w:t>
             </w:r>
           </w:p>
         </w:tc>
@@ -11349,7 +11170,7 @@
                     <pic:cNvPicPr/>
                   </pic:nvPicPr>
                   <pic:blipFill>
-                    <a:blip r:embed="rId12" cstate="print">
+                    <a:blip r:embed="rId14" cstate="print">
                       <a:extLst>
                         <a:ext uri="{28A0092B-C50C-407E-A947-70E740481C1C}">
                           <a14:useLocalDpi xmlns:a14="http://schemas.microsoft.com/office/drawing/2010/main" val="0"/>
@@ -11410,7 +11231,7 @@
                     <pic:cNvPicPr/>
                   </pic:nvPicPr>
                   <pic:blipFill>
-                    <a:blip r:embed="rId13">
+                    <a:blip r:embed="rId15">
                       <a:extLst>
                         <a:ext uri="{28A0092B-C50C-407E-A947-70E740481C1C}">
                           <a14:useLocalDpi xmlns:a14="http://schemas.microsoft.com/office/drawing/2010/main" val="0"/>
@@ -11439,20 +11260,13 @@
     </w:p>
     <w:p>
       <w:pPr>
-        <w:rPr>
-          <w:lang w:val="en-GB"/>
-        </w:rPr>
-      </w:pPr>
-    </w:p>
-    <w:p>
-      <w:pPr>
         <w:pStyle w:val="Titolo3"/>
       </w:pPr>
-      <w:bookmarkStart w:id="33" w:name="_Toc466907333"/>
+      <w:bookmarkStart w:id="32" w:name="_Toc466907333"/>
       <w:r>
         <w:t>Login</w:t>
       </w:r>
-      <w:bookmarkEnd w:id="33"/>
+      <w:bookmarkEnd w:id="32"/>
     </w:p>
     <w:p>
       <w:pPr>
@@ -11827,21 +11641,7 @@
               <w:rPr>
                 <w:lang w:val="en-GB"/>
               </w:rPr>
-              <w:t xml:space="preserve">The user tick the option </w:t>
-            </w:r>
-            <w:proofErr w:type="gramStart"/>
-            <w:r>
-              <w:rPr>
-                <w:lang w:val="en-GB"/>
-              </w:rPr>
-              <w:t>in order to</w:t>
-            </w:r>
-            <w:proofErr w:type="gramEnd"/>
-            <w:r>
-              <w:rPr>
-                <w:lang w:val="en-GB"/>
-              </w:rPr>
-              <w:t xml:space="preserve"> be logged even if he exit from the application.</w:t>
+              <w:t>The user tick the option in order to be logged even if he exit from the application.</w:t>
             </w:r>
           </w:p>
           <w:p>
@@ -12040,7 +11840,7 @@
                     <pic:cNvPicPr/>
                   </pic:nvPicPr>
                   <pic:blipFill>
-                    <a:blip r:embed="rId14" cstate="print">
+                    <a:blip r:embed="rId16" cstate="print">
                       <a:extLst>
                         <a:ext uri="{28A0092B-C50C-407E-A947-70E740481C1C}">
                           <a14:useLocalDpi xmlns:a14="http://schemas.microsoft.com/office/drawing/2010/main" val="0"/>
@@ -12084,11 +11884,11 @@
       <w:pPr>
         <w:pStyle w:val="Titolo3"/>
       </w:pPr>
-      <w:bookmarkStart w:id="34" w:name="_Toc466907334"/>
+      <w:bookmarkStart w:id="33" w:name="_Toc466907334"/>
       <w:r>
         <w:t>User Account Management</w:t>
       </w:r>
-      <w:bookmarkEnd w:id="34"/>
+      <w:bookmarkEnd w:id="33"/>
     </w:p>
     <w:p>
       <w:pPr>
@@ -12102,6 +11902,13 @@
         </w:rPr>
         <w:t>After the login process, users are redirected to their main page. Here they have the possibility to choose different actions to perform. For example, they can reset their password, change personal information, such the credit card associated to their account or update the driver license. Users can also delete their account.</w:t>
       </w:r>
+    </w:p>
+    <w:p>
+      <w:pPr>
+        <w:rPr>
+          <w:lang w:val="en-GB"/>
+        </w:rPr>
+      </w:pPr>
     </w:p>
     <w:p>
       <w:pPr>
@@ -12142,6 +11949,7 @@
               <w:rPr>
                 <w:lang w:val="en-GB"/>
               </w:rPr>
+              <w:lastRenderedPageBreak/>
               <w:t>Actors</w:t>
             </w:r>
           </w:p>
@@ -12197,7 +12005,6 @@
               <w:rPr>
                 <w:lang w:val="en-GB"/>
               </w:rPr>
-              <w:lastRenderedPageBreak/>
               <w:t>Goal</w:t>
             </w:r>
           </w:p>
@@ -12551,37 +12358,23 @@
           <w:numId w:val="1"/>
         </w:numPr>
       </w:pPr>
-      <w:bookmarkStart w:id="35" w:name="_Toc466907335"/>
+      <w:bookmarkStart w:id="34" w:name="_Toc466907335"/>
       <w:r>
         <w:t>Research Car</w:t>
       </w:r>
-      <w:bookmarkEnd w:id="35"/>
-    </w:p>
-    <w:p>
-      <w:pPr>
-        <w:rPr>
-          <w:lang w:val="en-GB"/>
-        </w:rPr>
-      </w:pPr>
-      <w:r>
-        <w:rPr>
-          <w:lang w:val="en-GB"/>
-        </w:rPr>
-        <w:t xml:space="preserve">When a user runs the application, he should be able to navigate the map </w:t>
-      </w:r>
-      <w:proofErr w:type="gramStart"/>
-      <w:r>
-        <w:rPr>
-          <w:lang w:val="en-GB"/>
-        </w:rPr>
-        <w:t>in order to</w:t>
-      </w:r>
-      <w:proofErr w:type="gramEnd"/>
-      <w:r>
-        <w:rPr>
-          <w:lang w:val="en-GB"/>
-        </w:rPr>
-        <w:t xml:space="preserve"> find the best alternatives for his/her choice. He should be able to set his current position with GPS or insert one manually. Map should allow user to zoom in and out to make the research easier and faster. </w:t>
+      <w:bookmarkEnd w:id="34"/>
+    </w:p>
+    <w:p>
+      <w:pPr>
+        <w:rPr>
+          <w:lang w:val="en-GB"/>
+        </w:rPr>
+      </w:pPr>
+      <w:r>
+        <w:rPr>
+          <w:lang w:val="en-GB"/>
+        </w:rPr>
+        <w:t xml:space="preserve">When a user runs the application, he should be able to navigate the map in order to find the best alternatives for his/her choice. He should be able to set his current position with GPS or insert one manually. Map should allow user to zoom in and out to make the research easier and faster. </w:t>
       </w:r>
     </w:p>
     <w:p>
@@ -12855,6 +12648,7 @@
               <w:rPr>
                 <w:lang w:val="en-GB"/>
               </w:rPr>
+              <w:lastRenderedPageBreak/>
               <w:t>User can navigate the map looking for the nearest available car.</w:t>
             </w:r>
           </w:p>
@@ -12887,11 +12681,6 @@
           </w:tcPr>
           <w:p>
             <w:pPr>
-              <w:pStyle w:val="Paragrafoelenco"/>
-              <w:numPr>
-                <w:ilvl w:val="0"/>
-                <w:numId w:val="37"/>
-              </w:numPr>
               <w:cnfStyle w:val="000000000000" w:firstRow="0" w:lastRow="0" w:firstColumn="0" w:lastColumn="0" w:oddVBand="0" w:evenVBand="0" w:oddHBand="0" w:evenHBand="0" w:firstRowFirstColumn="0" w:firstRowLastColumn="0" w:lastRowFirstColumn="0" w:lastRowLastColumn="0"/>
               <w:rPr>
                 <w:lang w:val="en-GB"/>
@@ -12997,7 +12786,7 @@
                     <pic:cNvPicPr/>
                   </pic:nvPicPr>
                   <pic:blipFill>
-                    <a:blip r:embed="rId15" cstate="print">
+                    <a:blip r:embed="rId17" cstate="print">
                       <a:extLst>
                         <a:ext uri="{28A0092B-C50C-407E-A947-70E740481C1C}">
                           <a14:useLocalDpi xmlns:a14="http://schemas.microsoft.com/office/drawing/2010/main" val="0"/>
@@ -13052,7 +12841,7 @@
           <w:numId w:val="1"/>
         </w:numPr>
       </w:pPr>
-      <w:bookmarkStart w:id="36" w:name="_Toc466907336"/>
+      <w:bookmarkStart w:id="35" w:name="_Toc466907336"/>
       <w:r>
         <w:t>Select car</w:t>
       </w:r>
@@ -13062,7 +12851,7 @@
       <w:r>
         <w:t>and Reserve Car</w:t>
       </w:r>
-      <w:bookmarkEnd w:id="36"/>
+      <w:bookmarkEnd w:id="35"/>
     </w:p>
     <w:p>
       <w:pPr>
@@ -13344,6 +13133,7 @@
               <w:rPr>
                 <w:lang w:val="en-GB"/>
               </w:rPr>
+              <w:lastRenderedPageBreak/>
               <w:t xml:space="preserve">User can </w:t>
             </w:r>
             <w:r>
@@ -13369,7 +13159,6 @@
               <w:rPr>
                 <w:lang w:val="en-GB"/>
               </w:rPr>
-              <w:lastRenderedPageBreak/>
               <w:t>User can easily reserve the car by clicking the corresponding button. (i.e. “RESERVE CAR”)</w:t>
             </w:r>
           </w:p>
@@ -13508,7 +13297,7 @@
                     <pic:cNvPicPr/>
                   </pic:nvPicPr>
                   <pic:blipFill>
-                    <a:blip r:embed="rId16" cstate="print">
+                    <a:blip r:embed="rId18" cstate="print">
                       <a:extLst>
                         <a:ext uri="{28A0092B-C50C-407E-A947-70E740481C1C}">
                           <a14:useLocalDpi xmlns:a14="http://schemas.microsoft.com/office/drawing/2010/main" val="0"/>
@@ -13592,11 +13381,11 @@
           <w:numId w:val="1"/>
         </w:numPr>
       </w:pPr>
-      <w:bookmarkStart w:id="37" w:name="_Toc466907337"/>
+      <w:bookmarkStart w:id="36" w:name="_Toc466907337"/>
       <w:r>
         <w:t>Delete reservation</w:t>
       </w:r>
-      <w:bookmarkEnd w:id="37"/>
+      <w:bookmarkEnd w:id="36"/>
     </w:p>
     <w:p>
       <w:pPr>
@@ -13791,6 +13580,7 @@
               <w:rPr>
                 <w:lang w:val="en-GB"/>
               </w:rPr>
+              <w:lastRenderedPageBreak/>
               <w:t>Event flow</w:t>
             </w:r>
           </w:p>
@@ -13834,7 +13624,6 @@
               <w:rPr>
                 <w:lang w:val="en-GB"/>
               </w:rPr>
-              <w:lastRenderedPageBreak/>
               <w:t>User can decline his/her reservation clicking “DECLINE RESERVATION” button.</w:t>
             </w:r>
           </w:p>
@@ -13856,7 +13645,6 @@
               <w:rPr>
                 <w:lang w:val="en-GB"/>
               </w:rPr>
-              <w:lastRenderedPageBreak/>
               <w:t>Output condition</w:t>
             </w:r>
           </w:p>
@@ -13940,11 +13728,11 @@
           <w:numId w:val="1"/>
         </w:numPr>
       </w:pPr>
-      <w:bookmarkStart w:id="38" w:name="_Toc466907338"/>
+      <w:bookmarkStart w:id="37" w:name="_Toc466907338"/>
       <w:r>
         <w:t>Unlock the car</w:t>
       </w:r>
-      <w:bookmarkEnd w:id="38"/>
+      <w:bookmarkEnd w:id="37"/>
     </w:p>
     <w:p>
       <w:pPr>
@@ -14352,7 +14140,6 @@
           <w:noProof/>
           <w:lang w:eastAsia="it-IT"/>
         </w:rPr>
-        <w:lastRenderedPageBreak/>
         <w:drawing>
           <wp:anchor distT="0" distB="0" distL="114300" distR="114300" simplePos="0" relativeHeight="251688960" behindDoc="0" locked="0" layoutInCell="1" allowOverlap="1">
             <wp:simplePos x="0" y="0"/>
@@ -14377,7 +14164,7 @@
                     <pic:cNvPicPr/>
                   </pic:nvPicPr>
                   <pic:blipFill>
-                    <a:blip r:embed="rId17" cstate="print">
+                    <a:blip r:embed="rId19" cstate="print">
                       <a:extLst>
                         <a:ext uri="{28A0092B-C50C-407E-A947-70E740481C1C}">
                           <a14:useLocalDpi xmlns:a14="http://schemas.microsoft.com/office/drawing/2010/main" val="0"/>
@@ -14466,11 +14253,11 @@
       <w:pPr>
         <w:pStyle w:val="Titolo3"/>
       </w:pPr>
-      <w:bookmarkStart w:id="39" w:name="_Toc466907339"/>
+      <w:bookmarkStart w:id="38" w:name="_Toc466907339"/>
       <w:r>
         <w:t>View charge during the trip</w:t>
       </w:r>
-      <w:bookmarkEnd w:id="39"/>
+      <w:bookmarkEnd w:id="38"/>
       <w:r>
         <w:t xml:space="preserve"> </w:t>
       </w:r>
@@ -14866,7 +14653,7 @@
                     <pic:cNvPicPr/>
                   </pic:nvPicPr>
                   <pic:blipFill>
-                    <a:blip r:embed="rId18">
+                    <a:blip r:embed="rId20">
                       <a:extLst>
                         <a:ext uri="{28A0092B-C50C-407E-A947-70E740481C1C}">
                           <a14:useLocalDpi xmlns:a14="http://schemas.microsoft.com/office/drawing/2010/main" val="0"/>
@@ -14904,11 +14691,11 @@
       <w:pPr>
         <w:pStyle w:val="Titolo3"/>
       </w:pPr>
-      <w:bookmarkStart w:id="40" w:name="_Toc466907340"/>
+      <w:bookmarkStart w:id="39" w:name="_Toc466907340"/>
       <w:r>
         <w:t>Enable “Money saving” option</w:t>
       </w:r>
-      <w:bookmarkEnd w:id="40"/>
+      <w:bookmarkEnd w:id="39"/>
     </w:p>
     <w:p>
       <w:pPr>
@@ -14932,21 +14719,7 @@
         <w:rPr>
           <w:lang w:val="en-GB"/>
         </w:rPr>
-        <w:t xml:space="preserve">can input his </w:t>
-      </w:r>
-      <w:proofErr w:type="gramStart"/>
-      <w:r>
-        <w:rPr>
-          <w:lang w:val="en-GB"/>
-        </w:rPr>
-        <w:t>final destination</w:t>
-      </w:r>
-      <w:proofErr w:type="gramEnd"/>
-      <w:r>
-        <w:rPr>
-          <w:lang w:val="en-GB"/>
-        </w:rPr>
-        <w:t xml:space="preserve"> and the system provides information about the station where to leave the car to get a discount.</w:t>
+        <w:t>can input his final destination and the system provides information about the station where to leave the car to get a discount.</w:t>
       </w:r>
     </w:p>
     <w:p>
@@ -15190,16 +14963,8 @@
               <w:rPr>
                 <w:lang w:val="en-GB"/>
               </w:rPr>
-              <w:t xml:space="preserve"> for a </w:t>
-            </w:r>
-            <w:proofErr w:type="gramStart"/>
-            <w:r>
-              <w:rPr>
-                <w:lang w:val="en-GB"/>
-              </w:rPr>
-              <w:t>final destination</w:t>
-            </w:r>
-            <w:proofErr w:type="gramEnd"/>
+              <w:t xml:space="preserve"> for a final destination</w:t>
+            </w:r>
           </w:p>
           <w:p>
             <w:pPr>
@@ -15243,21 +15008,7 @@
               <w:rPr>
                 <w:lang w:val="en-GB"/>
               </w:rPr>
-              <w:t xml:space="preserve">The system display advice </w:t>
-            </w:r>
-            <w:proofErr w:type="gramStart"/>
-            <w:r>
-              <w:rPr>
-                <w:lang w:val="en-GB"/>
-              </w:rPr>
-              <w:t>in order to</w:t>
-            </w:r>
-            <w:proofErr w:type="gramEnd"/>
-            <w:r>
-              <w:rPr>
-                <w:lang w:val="en-GB"/>
-              </w:rPr>
-              <w:t xml:space="preserve"> leave the car in a safe area where plug</w:t>
+              <w:t>The system display advice in order to leave the car in a safe area where plug</w:t>
             </w:r>
             <w:r>
               <w:rPr>
@@ -15377,21 +15128,7 @@
               <w:rPr>
                 <w:lang w:val="en-GB"/>
               </w:rPr>
-              <w:t xml:space="preserve">is no </w:t>
-            </w:r>
-            <w:proofErr w:type="gramStart"/>
-            <w:r>
-              <w:rPr>
-                <w:lang w:val="en-GB"/>
-              </w:rPr>
-              <w:t>final destination</w:t>
-            </w:r>
-            <w:proofErr w:type="gramEnd"/>
-            <w:r>
-              <w:rPr>
-                <w:lang w:val="en-GB"/>
-              </w:rPr>
-              <w:t xml:space="preserve"> near the destination of the user with the selected range, so if the user want to use the money saving option he must insert a wider range</w:t>
+              <w:t>is no final destination near the destination of the user with the selected range, so if the user want to use the money saving option he must insert a wider range</w:t>
             </w:r>
             <w:r>
               <w:rPr>
@@ -15439,7 +15176,7 @@
                     <pic:cNvPicPr/>
                   </pic:nvPicPr>
                   <pic:blipFill>
-                    <a:blip r:embed="rId19" cstate="print">
+                    <a:blip r:embed="rId21" cstate="print">
                       <a:extLst>
                         <a:ext uri="{28A0092B-C50C-407E-A947-70E740481C1C}">
                           <a14:useLocalDpi xmlns:a14="http://schemas.microsoft.com/office/drawing/2010/main" val="0"/>
@@ -15500,7 +15237,7 @@
                     <pic:cNvPicPr/>
                   </pic:nvPicPr>
                   <pic:blipFill>
-                    <a:blip r:embed="rId20" cstate="print">
+                    <a:blip r:embed="rId22" cstate="print">
                       <a:extLst>
                         <a:ext uri="{28A0092B-C50C-407E-A947-70E740481C1C}">
                           <a14:useLocalDpi xmlns:a14="http://schemas.microsoft.com/office/drawing/2010/main" val="0"/>
@@ -15555,7 +15292,7 @@
                     <pic:cNvPicPr/>
                   </pic:nvPicPr>
                   <pic:blipFill>
-                    <a:blip r:embed="rId21" cstate="print">
+                    <a:blip r:embed="rId23" cstate="print">
                       <a:extLst>
                         <a:ext uri="{28A0092B-C50C-407E-A947-70E740481C1C}">
                           <a14:useLocalDpi xmlns:a14="http://schemas.microsoft.com/office/drawing/2010/main" val="0"/>
@@ -15593,7 +15330,7 @@
       <w:pPr>
         <w:pStyle w:val="Titolo3"/>
       </w:pPr>
-      <w:bookmarkStart w:id="41" w:name="_Toc466907341"/>
+      <w:bookmarkStart w:id="40" w:name="_Toc466907341"/>
       <w:r>
         <w:t xml:space="preserve">Plug-in the car </w:t>
       </w:r>
@@ -15606,7 +15343,7 @@
       <w:r>
         <w:t>discount</w:t>
       </w:r>
-      <w:bookmarkEnd w:id="41"/>
+      <w:bookmarkEnd w:id="40"/>
     </w:p>
     <w:p>
       <w:pPr>
@@ -15625,21 +15362,7 @@
           <w:lang w:val="en-GB"/>
         </w:rPr>
         <w:lastRenderedPageBreak/>
-        <w:t xml:space="preserve">any precaution. The system give some advice to the driver, </w:t>
-      </w:r>
-      <w:proofErr w:type="gramStart"/>
-      <w:r>
-        <w:rPr>
-          <w:lang w:val="en-GB"/>
-        </w:rPr>
-        <w:t>in order to</w:t>
-      </w:r>
-      <w:proofErr w:type="gramEnd"/>
-      <w:r>
-        <w:rPr>
-          <w:lang w:val="en-GB"/>
-        </w:rPr>
-        <w:t xml:space="preserve"> increase the possibility that the cars are parked in a safe area and plugged in. This method can </w:t>
+        <w:t xml:space="preserve">any precaution. The system give some advice to the driver, in order to increase the possibility that the cars are parked in a safe area and plugged in. This method can </w:t>
       </w:r>
       <w:r>
         <w:rPr>
@@ -15996,11 +15719,11 @@
       <w:pPr>
         <w:pStyle w:val="Titolo3"/>
       </w:pPr>
-      <w:bookmarkStart w:id="42" w:name="_Toc466907342"/>
+      <w:bookmarkStart w:id="41" w:name="_Toc466907342"/>
       <w:r>
         <w:t>Visualize “trip review”</w:t>
       </w:r>
-      <w:bookmarkEnd w:id="42"/>
+      <w:bookmarkEnd w:id="41"/>
     </w:p>
     <w:p>
       <w:pPr>
@@ -16220,7 +15943,7 @@
               <w:pStyle w:val="Paragrafoelenco"/>
               <w:numPr>
                 <w:ilvl w:val="0"/>
-                <w:numId w:val="20"/>
+                <w:numId w:val="42"/>
               </w:numPr>
               <w:cnfStyle w:val="000000100000" w:firstRow="0" w:lastRow="0" w:firstColumn="0" w:lastColumn="0" w:oddVBand="0" w:evenVBand="0" w:oddHBand="1" w:evenHBand="0" w:firstRowFirstColumn="0" w:firstRowLastColumn="0" w:lastRowFirstColumn="0" w:lastRowLastColumn="0"/>
               <w:rPr>
@@ -16231,21 +15954,7 @@
               <w:rPr>
                 <w:lang w:val="en-GB"/>
               </w:rPr>
-              <w:t xml:space="preserve">During the trip with the car, user can press the stop button </w:t>
-            </w:r>
-            <w:proofErr w:type="gramStart"/>
-            <w:r>
-              <w:rPr>
-                <w:lang w:val="en-GB"/>
-              </w:rPr>
-              <w:t>in order to</w:t>
-            </w:r>
-            <w:proofErr w:type="gramEnd"/>
-            <w:r>
-              <w:rPr>
-                <w:lang w:val="en-GB"/>
-              </w:rPr>
-              <w:t xml:space="preserve"> stop the trip;</w:t>
+              <w:t>During the trip with the car, user can press the stop button in order to stop the trip;</w:t>
             </w:r>
           </w:p>
           <w:p>
@@ -16253,7 +15962,7 @@
               <w:pStyle w:val="Paragrafoelenco"/>
               <w:numPr>
                 <w:ilvl w:val="0"/>
-                <w:numId w:val="20"/>
+                <w:numId w:val="42"/>
               </w:numPr>
               <w:cnfStyle w:val="000000100000" w:firstRow="0" w:lastRow="0" w:firstColumn="0" w:lastColumn="0" w:oddVBand="0" w:evenVBand="0" w:oddHBand="1" w:evenHBand="0" w:firstRowFirstColumn="0" w:firstRowLastColumn="0" w:lastRowFirstColumn="0" w:lastRowLastColumn="0"/>
               <w:rPr>
@@ -16352,14 +16061,6 @@
               <w:t>Exception occurs if the user press the button in areas that are not safe, in this case he cannot stop the ride because he must park in safe areas</w:t>
             </w:r>
           </w:p>
-          <w:p>
-            <w:pPr>
-              <w:cnfStyle w:val="000000100000" w:firstRow="0" w:lastRow="0" w:firstColumn="0" w:lastColumn="0" w:oddVBand="0" w:evenVBand="0" w:oddHBand="1" w:evenHBand="0" w:firstRowFirstColumn="0" w:firstRowLastColumn="0" w:lastRowFirstColumn="0" w:lastRowLastColumn="0"/>
-              <w:rPr>
-                <w:lang w:val="en-GB"/>
-              </w:rPr>
-            </w:pPr>
-          </w:p>
         </w:tc>
       </w:tr>
     </w:tbl>
@@ -16374,11 +16075,11 @@
       <w:pPr>
         <w:pStyle w:val="Titolo3"/>
       </w:pPr>
-      <w:bookmarkStart w:id="43" w:name="_Toc466907343"/>
+      <w:bookmarkStart w:id="42" w:name="_Toc466907343"/>
       <w:r>
         <w:t>Conclude the rent and pay</w:t>
       </w:r>
-      <w:bookmarkEnd w:id="43"/>
+      <w:bookmarkEnd w:id="42"/>
     </w:p>
     <w:p>
       <w:pPr>
@@ -16759,7 +16460,7 @@
                     <pic:cNvPicPr/>
                   </pic:nvPicPr>
                   <pic:blipFill>
-                    <a:blip r:embed="rId22" cstate="print">
+                    <a:blip r:embed="rId24" cstate="print">
                       <a:extLst>
                         <a:ext uri="{28A0092B-C50C-407E-A947-70E740481C1C}">
                           <a14:useLocalDpi xmlns:a14="http://schemas.microsoft.com/office/drawing/2010/main" val="0"/>
@@ -16832,21 +16533,21 @@
       <w:pPr>
         <w:pStyle w:val="Titolo2"/>
       </w:pPr>
-      <w:bookmarkStart w:id="44" w:name="_Toc466907344"/>
+      <w:bookmarkStart w:id="43" w:name="_Toc466907344"/>
       <w:r>
         <w:t>Scenarios</w:t>
       </w:r>
+      <w:bookmarkEnd w:id="43"/>
+    </w:p>
+    <w:p>
+      <w:pPr>
+        <w:pStyle w:val="Titolo3"/>
+      </w:pPr>
+      <w:bookmarkStart w:id="44" w:name="_Toc466907345"/>
+      <w:r>
+        <w:t>SCENARIO 1: Sign in to the system</w:t>
+      </w:r>
       <w:bookmarkEnd w:id="44"/>
-    </w:p>
-    <w:p>
-      <w:pPr>
-        <w:pStyle w:val="Titolo3"/>
-      </w:pPr>
-      <w:bookmarkStart w:id="45" w:name="_Toc466907345"/>
-      <w:r>
-        <w:t>SCENARIO 1: Sign in to the system</w:t>
-      </w:r>
-      <w:bookmarkEnd w:id="45"/>
     </w:p>
     <w:p>
       <w:pPr>
@@ -16880,13 +16581,46 @@
       <w:pPr>
         <w:pStyle w:val="Titolo3"/>
       </w:pPr>
-      <w:bookmarkStart w:id="46" w:name="_Toc466907346"/>
+      <w:bookmarkStart w:id="45" w:name="_Toc466907346"/>
       <w:r>
         <w:t>SCENARIO 2: Discount because of 3 person</w:t>
       </w:r>
       <w:r>
         <w:t>s</w:t>
       </w:r>
+      <w:bookmarkEnd w:id="45"/>
+    </w:p>
+    <w:p>
+      <w:pPr>
+        <w:rPr>
+          <w:lang w:val="en-GB"/>
+        </w:rPr>
+      </w:pPr>
+      <w:r>
+        <w:rPr>
+          <w:lang w:val="en-GB"/>
+        </w:rPr>
+        <w:t xml:space="preserve">Simone lives in Milan with his girlfriend Giulia. They have planned an amazing trip to Turkey, booking a flight which departs from Milano Linate airport. They are good students, so they are studying at Bicocca’s library and they lose the sense of time. When they finally recover, they understand they are in a terrible delay. Because the way to airport by train or bus is too long, they asked to Gian, a classmate, to bring them there. Gian has no car, so he decides to reserve an electric car provided by PowerEnjoy so he </w:t>
+      </w:r>
+      <w:r>
+        <w:rPr>
+          <w:lang w:val="en-GB"/>
+        </w:rPr>
+        <w:lastRenderedPageBreak/>
+        <w:t>can help their friend. He takes the car to pick up Simone and Giulia and bring them to airport, so they can get the flight in time. Moreover, because there are two passengers on the car, according to PowerEnjoy’s policy which encourages picking up friends, the price for the ride to the airport is discounted.</w:t>
+      </w:r>
+    </w:p>
+    <w:p>
+      <w:pPr>
+        <w:pStyle w:val="Titolo3"/>
+      </w:pPr>
+      <w:bookmarkStart w:id="46" w:name="_Toc466907347"/>
+      <w:r>
+        <w:t xml:space="preserve">SCENARIO 3: </w:t>
+      </w:r>
+      <w:r>
+        <w:t>Decline reservation within one hour</w:t>
+      </w:r>
       <w:bookmarkEnd w:id="46"/>
     </w:p>
     <w:p>
@@ -16899,40 +16633,28 @@
         <w:rPr>
           <w:lang w:val="en-GB"/>
         </w:rPr>
-        <w:t xml:space="preserve">Simone lives in Milan with his girlfriend Giulia. They have planned an amazing trip to Turkey, booking a flight which departs from Milano Linate airport. They are good students, so they are studying at Bicocca’s library and they lose the sense of time. When they finally recover, they understand they are in a terrible delay. Because the way to airport by train or bus is too long, they asked to Gian, a classmate, to bring them there. Gian has no car, so he decides to reserve an electric car provided by PowerEnjoy so he </w:t>
-      </w:r>
-      <w:r>
-        <w:rPr>
-          <w:lang w:val="en-GB"/>
-        </w:rPr>
-        <w:lastRenderedPageBreak/>
-        <w:t xml:space="preserve">can help their friend. He takes the car to pick up Simone and Giulia and bring them to airport, so they can get the flight in time. Moreover, because there are two passengers on the car, </w:t>
-      </w:r>
-      <w:proofErr w:type="gramStart"/>
-      <w:r>
-        <w:rPr>
-          <w:lang w:val="en-GB"/>
-        </w:rPr>
-        <w:t>according to</w:t>
-      </w:r>
-      <w:proofErr w:type="gramEnd"/>
-      <w:r>
-        <w:rPr>
-          <w:lang w:val="en-GB"/>
-        </w:rPr>
-        <w:t xml:space="preserve"> PowerEnjoy’s policy which encourages picking up friends, the price for the ride to the airport is discounted.</w:t>
+        <w:t xml:space="preserve">Simone and his girlfriend Giulia live in Milan. Since they recently move from Bologna, they would like to visit Corso Como and Gae Aulenti square. They decide to reserve an electric car through PowerEnjoy mobile application: they can easily find one available car near their house. </w:t>
+      </w:r>
+      <w:r>
+        <w:rPr>
+          <w:lang w:val="en-GB"/>
+        </w:rPr>
+        <w:t>So,</w:t>
+      </w:r>
+      <w:r>
+        <w:rPr>
+          <w:lang w:val="en-GB"/>
+        </w:rPr>
+        <w:t xml:space="preserve"> they start getting dressed and preparing stuff for the visit, when suddenly it starts raining with strong wind. This is a bad news for the guys who can’t go out anymore: they can however decline their reservation for the car, since it lasts for one hour.</w:t>
       </w:r>
     </w:p>
     <w:p>
       <w:pPr>
         <w:pStyle w:val="Titolo3"/>
       </w:pPr>
-      <w:bookmarkStart w:id="47" w:name="_Toc466907347"/>
-      <w:r>
-        <w:t xml:space="preserve">SCENARIO 3: </w:t>
-      </w:r>
-      <w:r>
-        <w:t>Decline reservation within one hour</w:t>
+      <w:bookmarkStart w:id="47" w:name="_Toc466907348"/>
+      <w:r>
+        <w:t>SCENARIO 4: Reservation and fee</w:t>
       </w:r>
       <w:bookmarkEnd w:id="47"/>
     </w:p>
@@ -16946,164 +16668,129 @@
         <w:rPr>
           <w:lang w:val="en-GB"/>
         </w:rPr>
-        <w:t xml:space="preserve">Simone and his girlfriend Giulia live in Milan. Since they recently move from Bologna, they would like to visit Corso Como and Gae Aulenti square. They decide to reserve an electric car through PowerEnjoy mobile application: they can easily find one available car near their house. </w:t>
-      </w:r>
-      <w:r>
-        <w:rPr>
-          <w:lang w:val="en-GB"/>
-        </w:rPr>
-        <w:t>So,</w:t>
-      </w:r>
-      <w:r>
-        <w:rPr>
-          <w:lang w:val="en-GB"/>
-        </w:rPr>
-        <w:t xml:space="preserve"> they start getting dressed and preparing stuff for the visit, when suddenly it starts raining with strong wind. This is a bad news for the guys who can’t go out anymore: they can however decline their reservation for the car, since it lasts for one hour.</w:t>
+        <w:t xml:space="preserve">It’s midday, and </w:t>
+      </w:r>
+      <w:r>
+        <w:rPr>
+          <w:lang w:val="en-GB"/>
+        </w:rPr>
+        <w:t>Luca is planning a trip into the city centre</w:t>
+      </w:r>
+      <w:r>
+        <w:rPr>
+          <w:lang w:val="en-GB"/>
+        </w:rPr>
+        <w:t xml:space="preserve"> after work</w:t>
+      </w:r>
+      <w:r>
+        <w:rPr>
+          <w:lang w:val="en-GB"/>
+        </w:rPr>
+        <w:t>, but he lived far away from the nearest station of the underground service, so he decides to use the car sharing service advised by one of his friends. Luca is logged into the sy</w:t>
+      </w:r>
+      <w:r>
+        <w:rPr>
+          <w:lang w:val="en-GB"/>
+        </w:rPr>
+        <w:t xml:space="preserve">stem, and he can research a car: he </w:t>
+      </w:r>
+      <w:r>
+        <w:rPr>
+          <w:lang w:val="en-GB"/>
+        </w:rPr>
+        <w:t>knows</w:t>
+      </w:r>
+      <w:r>
+        <w:rPr>
+          <w:lang w:val="en-GB"/>
+        </w:rPr>
+        <w:t xml:space="preserve"> that at the time he </w:t>
+      </w:r>
+      <w:r>
+        <w:rPr>
+          <w:lang w:val="en-GB"/>
+        </w:rPr>
+        <w:t>wants</w:t>
+      </w:r>
+      <w:r>
+        <w:rPr>
+          <w:lang w:val="en-GB"/>
+        </w:rPr>
+        <w:t xml:space="preserve"> to</w:t>
+      </w:r>
+      <w:r>
+        <w:rPr>
+          <w:lang w:val="en-GB"/>
+        </w:rPr>
+        <w:t xml:space="preserve"> start the service, </w:t>
+      </w:r>
+      <w:r>
+        <w:rPr>
+          <w:lang w:val="en-GB"/>
+        </w:rPr>
+        <w:t xml:space="preserve">he will be at home, so he </w:t>
+      </w:r>
+      <w:r>
+        <w:rPr>
+          <w:lang w:val="en-GB"/>
+        </w:rPr>
+        <w:t>starts</w:t>
+      </w:r>
+      <w:r>
+        <w:rPr>
+          <w:lang w:val="en-GB"/>
+        </w:rPr>
+        <w:t xml:space="preserve"> with the reservation of a car </w:t>
+      </w:r>
+      <w:r>
+        <w:rPr>
+          <w:lang w:val="en-GB"/>
+        </w:rPr>
+        <w:t>nearby</w:t>
+      </w:r>
+      <w:r>
+        <w:rPr>
+          <w:lang w:val="en-GB"/>
+        </w:rPr>
+        <w:t xml:space="preserve"> his home’s position. </w:t>
+      </w:r>
+      <w:r>
+        <w:rPr>
+          <w:lang w:val="en-GB"/>
+        </w:rPr>
+        <w:t>Unfortunately,</w:t>
+      </w:r>
+      <w:r>
+        <w:rPr>
+          <w:lang w:val="en-GB"/>
+        </w:rPr>
+        <w:t xml:space="preserve"> Luca cannot leave his work until seven o’clock, and he doesn’t read the rules of the service so during the afternoon the reservation expired and Luca’s credit card is charged of 1</w:t>
+      </w:r>
+      <w:r>
+        <w:rPr>
+          <w:lang w:val="en-GB"/>
+        </w:rPr>
+        <w:t>€ coherently with the rules of the service.</w:t>
       </w:r>
     </w:p>
     <w:p>
       <w:pPr>
         <w:pStyle w:val="Titolo3"/>
       </w:pPr>
-      <w:bookmarkStart w:id="48" w:name="_Toc466907348"/>
-      <w:r>
-        <w:t>SCENARIO 4: Reservation and fee</w:t>
+      <w:bookmarkStart w:id="48" w:name="_Toc466907349"/>
+      <w:r>
+        <w:t>SCENARIO 5</w:t>
+      </w:r>
+      <w:r>
+        <w:t>:</w:t>
+      </w:r>
+      <w:r>
+        <w:t xml:space="preserve"> </w:t>
+      </w:r>
+      <w:r>
+        <w:t>Versatility of the service and discounts</w:t>
       </w:r>
       <w:bookmarkEnd w:id="48"/>
-    </w:p>
-    <w:p>
-      <w:pPr>
-        <w:rPr>
-          <w:lang w:val="en-GB"/>
-        </w:rPr>
-      </w:pPr>
-      <w:r>
-        <w:rPr>
-          <w:lang w:val="en-GB"/>
-        </w:rPr>
-        <w:t xml:space="preserve">It’s midday, and </w:t>
-      </w:r>
-      <w:r>
-        <w:rPr>
-          <w:lang w:val="en-GB"/>
-        </w:rPr>
-        <w:t>Luca is planning a trip into the city centre</w:t>
-      </w:r>
-      <w:r>
-        <w:rPr>
-          <w:lang w:val="en-GB"/>
-        </w:rPr>
-        <w:t xml:space="preserve"> after work</w:t>
-      </w:r>
-      <w:r>
-        <w:rPr>
-          <w:lang w:val="en-GB"/>
-        </w:rPr>
-        <w:t>, but he lived far away from the nearest station of the underground service, so he decides to use the car sharing service advised by one of his friends. Luca is logged into the sy</w:t>
-      </w:r>
-      <w:r>
-        <w:rPr>
-          <w:lang w:val="en-GB"/>
-        </w:rPr>
-        <w:t xml:space="preserve">stem, and he can research a car: he </w:t>
-      </w:r>
-      <w:r>
-        <w:rPr>
-          <w:lang w:val="en-GB"/>
-        </w:rPr>
-        <w:t>knows</w:t>
-      </w:r>
-      <w:r>
-        <w:rPr>
-          <w:lang w:val="en-GB"/>
-        </w:rPr>
-        <w:t xml:space="preserve"> that at the time he </w:t>
-      </w:r>
-      <w:r>
-        <w:rPr>
-          <w:lang w:val="en-GB"/>
-        </w:rPr>
-        <w:t>wants</w:t>
-      </w:r>
-      <w:r>
-        <w:rPr>
-          <w:lang w:val="en-GB"/>
-        </w:rPr>
-        <w:t xml:space="preserve"> to</w:t>
-      </w:r>
-      <w:r>
-        <w:rPr>
-          <w:lang w:val="en-GB"/>
-        </w:rPr>
-        <w:t xml:space="preserve"> start the service, </w:t>
-      </w:r>
-      <w:r>
-        <w:rPr>
-          <w:lang w:val="en-GB"/>
-        </w:rPr>
-        <w:t xml:space="preserve">he will be at home, so he </w:t>
-      </w:r>
-      <w:r>
-        <w:rPr>
-          <w:lang w:val="en-GB"/>
-        </w:rPr>
-        <w:t>starts</w:t>
-      </w:r>
-      <w:r>
-        <w:rPr>
-          <w:lang w:val="en-GB"/>
-        </w:rPr>
-        <w:t xml:space="preserve"> with the reservation of a car </w:t>
-      </w:r>
-      <w:r>
-        <w:rPr>
-          <w:lang w:val="en-GB"/>
-        </w:rPr>
-        <w:t>nearby</w:t>
-      </w:r>
-      <w:r>
-        <w:rPr>
-          <w:lang w:val="en-GB"/>
-        </w:rPr>
-        <w:t xml:space="preserve"> his home’s position. </w:t>
-      </w:r>
-      <w:r>
-        <w:rPr>
-          <w:lang w:val="en-GB"/>
-        </w:rPr>
-        <w:t>Unfortunately,</w:t>
-      </w:r>
-      <w:r>
-        <w:rPr>
-          <w:lang w:val="en-GB"/>
-        </w:rPr>
-        <w:t xml:space="preserve"> Luca cannot leave his work until seven o’clock, and he doesn’t read the rules of the service so during the afternoon the reservation expired and Luca’s credit card is charged of 1</w:t>
-      </w:r>
-      <w:r>
-        <w:rPr>
-          <w:lang w:val="en-GB"/>
-        </w:rPr>
-        <w:t>€ coherently with the rules of the service.</w:t>
-      </w:r>
-    </w:p>
-    <w:p>
-      <w:pPr>
-        <w:pStyle w:val="Titolo3"/>
-      </w:pPr>
-      <w:bookmarkStart w:id="49" w:name="_Toc466907349"/>
-      <w:r>
-        <w:t>SCENARIO 5</w:t>
-      </w:r>
-      <w:r>
-        <w:t>:</w:t>
-      </w:r>
-      <w:r>
-        <w:t xml:space="preserve"> </w:t>
-      </w:r>
-      <w:r>
-        <w:t>Versatility of the service and discounts</w:t>
-      </w:r>
-      <w:bookmarkEnd w:id="49"/>
       <w:r>
         <w:t xml:space="preserve"> </w:t>
       </w:r>
@@ -17180,10 +16867,75 @@
       <w:pPr>
         <w:pStyle w:val="Titolo3"/>
       </w:pPr>
-      <w:bookmarkStart w:id="50" w:name="_Toc466907350"/>
+      <w:bookmarkStart w:id="49" w:name="_Toc466907350"/>
       <w:r>
         <w:t>SCENARIO 6: Charge because of low battery level</w:t>
       </w:r>
+      <w:bookmarkEnd w:id="49"/>
+    </w:p>
+    <w:p>
+      <w:pPr>
+        <w:rPr>
+          <w:lang w:val="en-GB"/>
+        </w:rPr>
+      </w:pPr>
+      <w:r>
+        <w:rPr>
+          <w:lang w:val="en-GB"/>
+        </w:rPr>
+        <w:t>Gian decides to use the car sharing service offered by PowerEnjoy because his parents come to visit him by train so they don’</w:t>
+      </w:r>
+      <w:r>
+        <w:rPr>
+          <w:lang w:val="en-GB"/>
+        </w:rPr>
+        <w:t xml:space="preserve">t have the car and because </w:t>
+      </w:r>
+      <w:r>
+        <w:rPr>
+          <w:lang w:val="en-GB"/>
+        </w:rPr>
+        <w:t>at the same time they don’t want to</w:t>
+      </w:r>
+      <w:r>
+        <w:rPr>
+          <w:lang w:val="en-GB"/>
+        </w:rPr>
+        <w:t xml:space="preserve"> use public service. </w:t>
+      </w:r>
+      <w:r>
+        <w:rPr>
+          <w:lang w:val="en-GB"/>
+        </w:rPr>
+        <w:t>So,</w:t>
+      </w:r>
+      <w:r>
+        <w:rPr>
+          <w:lang w:val="en-GB"/>
+        </w:rPr>
+        <w:t xml:space="preserve"> he reserves a car and they go for a trip around Milan. Since it is the first time that Gian uses this service he didn’t know the policy of the service and absently he leaves the car in </w:t>
+      </w:r>
+      <w:r>
+        <w:rPr>
+          <w:lang w:val="en-GB"/>
+        </w:rPr>
+        <w:t>a safe area</w:t>
+      </w:r>
+      <w:r>
+        <w:rPr>
+          <w:lang w:val="en-GB"/>
+        </w:rPr>
+        <w:t xml:space="preserve"> with less than 20% of battery. The system ad this point charges the trip of Gian by 30% because he didn’t behave well from the system point of view. In fact, a user who see a car with less than 20% of battery remaining is discourage to reserve that, so the system lost money because that car is unused.</w:t>
+      </w:r>
+    </w:p>
+    <w:p>
+      <w:pPr>
+        <w:pStyle w:val="Titolo3"/>
+      </w:pPr>
+      <w:bookmarkStart w:id="50" w:name="_Toc466907351"/>
+      <w:r>
+        <w:t>SCENARIO 7: Money Saving Option</w:t>
+      </w:r>
       <w:bookmarkEnd w:id="50"/>
     </w:p>
     <w:p>
@@ -17196,25 +16948,19 @@
         <w:rPr>
           <w:lang w:val="en-GB"/>
         </w:rPr>
-        <w:t>Gian decides to use the car sharing service offered by PowerEnjoy because his parents come to visit him by train so they don’</w:t>
-      </w:r>
-      <w:r>
-        <w:rPr>
-          <w:lang w:val="en-GB"/>
-        </w:rPr>
-        <w:t xml:space="preserve">t have the car and because </w:t>
-      </w:r>
-      <w:r>
-        <w:rPr>
-          <w:lang w:val="en-GB"/>
-        </w:rPr>
-        <w:t>at the same time they don’t want to</w:t>
-      </w:r>
-      <w:r>
-        <w:rPr>
-          <w:lang w:val="en-GB"/>
-        </w:rPr>
-        <w:t xml:space="preserve"> use public service. </w:t>
+        <w:t xml:space="preserve">Gian is a studying at Politecnico di Milano, since he is an offsite student he must pay attention at spending money. At the same </w:t>
+      </w:r>
+      <w:r>
+        <w:rPr>
+          <w:lang w:val="en-GB"/>
+        </w:rPr>
+        <w:t>time,</w:t>
+      </w:r>
+      <w:r>
+        <w:rPr>
+          <w:lang w:val="en-GB"/>
+        </w:rPr>
+        <w:t xml:space="preserve"> he has planned to exit on Saturday evening with his friend, since it’s midnight and the subway is closed, he decided to use PowerEnjoy’s car sharing system. </w:t>
       </w:r>
       <w:r>
         <w:rPr>
@@ -17226,54 +16972,61 @@
         <w:rPr>
           <w:lang w:val="en-GB"/>
         </w:rPr>
-        <w:t xml:space="preserve"> he reserves a car and they go for a trip around Milan. Since it is the first time that Gian uses this service he didn’t know the policy of the service and absently he leaves the car in </w:t>
-      </w:r>
-      <w:r>
-        <w:rPr>
-          <w:lang w:val="en-GB"/>
-        </w:rPr>
-        <w:t>a safe area</w:t>
-      </w:r>
-      <w:r>
-        <w:rPr>
-          <w:lang w:val="en-GB"/>
-        </w:rPr>
-        <w:t xml:space="preserve"> with less than 20% of battery. The system ad this point charges the trip of Gian by 30% because he didn’t behave well from the system point of view. In fact, a user who see a car with less than 20% of battery remaining is discourage to reserve that, so the system lost money because that car is unused.</w:t>
-      </w:r>
-    </w:p>
-    <w:p>
-      <w:pPr>
-        <w:pStyle w:val="Titolo3"/>
-      </w:pPr>
-      <w:bookmarkStart w:id="51" w:name="_Toc466907351"/>
-      <w:r>
-        <w:t>SCENARIO 7: Money Saving Option</w:t>
-      </w:r>
-      <w:bookmarkEnd w:id="51"/>
-    </w:p>
-    <w:p>
-      <w:pPr>
-        <w:rPr>
-          <w:lang w:val="en-GB"/>
-        </w:rPr>
-      </w:pPr>
-      <w:r>
-        <w:rPr>
-          <w:lang w:val="en-GB"/>
-        </w:rPr>
-        <w:t xml:space="preserve">Gian is a studying at Politecnico di Milano, since he is an offsite student he must pay attention at spending money. At the same </w:t>
-      </w:r>
-      <w:r>
-        <w:rPr>
-          <w:lang w:val="en-GB"/>
-        </w:rPr>
-        <w:t>time,</w:t>
-      </w:r>
-      <w:r>
-        <w:rPr>
-          <w:lang w:val="en-GB"/>
-        </w:rPr>
-        <w:t xml:space="preserve"> he has planned to exit on Saturday evening with his friend, since it’s midnight and the subway is closed, he decided to use PowerEnjoy’s car sharing system. </w:t>
+        <w:t xml:space="preserve"> he </w:t>
+      </w:r>
+      <w:r>
+        <w:rPr>
+          <w:lang w:val="en-GB"/>
+        </w:rPr>
+        <w:t>reserves</w:t>
+      </w:r>
+      <w:r>
+        <w:rPr>
+          <w:lang w:val="en-GB"/>
+        </w:rPr>
+        <w:t xml:space="preserve"> a car and get into that after he reaches it, </w:t>
+      </w:r>
+      <w:r>
+        <w:rPr>
+          <w:lang w:val="en-GB"/>
+        </w:rPr>
+        <w:t>to</w:t>
+      </w:r>
+      <w:r>
+        <w:rPr>
+          <w:lang w:val="en-GB"/>
+        </w:rPr>
+        <w:t xml:space="preserve"> save some money for the trip he decides to use the money saving option that the system offers. </w:t>
+      </w:r>
+      <w:r>
+        <w:rPr>
+          <w:lang w:val="en-GB"/>
+        </w:rPr>
+        <w:t xml:space="preserve">He </w:t>
+      </w:r>
+      <w:r>
+        <w:rPr>
+          <w:lang w:val="en-GB"/>
+        </w:rPr>
+        <w:t>selects</w:t>
+      </w:r>
+      <w:r>
+        <w:rPr>
+          <w:lang w:val="en-GB"/>
+        </w:rPr>
+        <w:t xml:space="preserve"> the destination of his travel and the system provides a destination near the first one where he </w:t>
+      </w:r>
+      <w:r>
+        <w:rPr>
+          <w:lang w:val="en-GB"/>
+        </w:rPr>
+        <w:t>must</w:t>
+      </w:r>
+      <w:r>
+        <w:rPr>
+          <w:lang w:val="en-GB"/>
+        </w:rPr>
+        <w:t xml:space="preserve"> leave the car. He drives to the destination and before leaving the car he takes care of plug it to the charging station. </w:t>
       </w:r>
       <w:r>
         <w:rPr>
@@ -17285,72 +17038,6 @@
         <w:rPr>
           <w:lang w:val="en-GB"/>
         </w:rPr>
-        <w:t xml:space="preserve"> he </w:t>
-      </w:r>
-      <w:r>
-        <w:rPr>
-          <w:lang w:val="en-GB"/>
-        </w:rPr>
-        <w:t>reserves</w:t>
-      </w:r>
-      <w:r>
-        <w:rPr>
-          <w:lang w:val="en-GB"/>
-        </w:rPr>
-        <w:t xml:space="preserve"> a car and get into that after he reaches it, </w:t>
-      </w:r>
-      <w:r>
-        <w:rPr>
-          <w:lang w:val="en-GB"/>
-        </w:rPr>
-        <w:t>to</w:t>
-      </w:r>
-      <w:r>
-        <w:rPr>
-          <w:lang w:val="en-GB"/>
-        </w:rPr>
-        <w:t xml:space="preserve"> save some money for the trip he decides to use the money saving option that the system offers. </w:t>
-      </w:r>
-      <w:r>
-        <w:rPr>
-          <w:lang w:val="en-GB"/>
-        </w:rPr>
-        <w:t xml:space="preserve">He </w:t>
-      </w:r>
-      <w:r>
-        <w:rPr>
-          <w:lang w:val="en-GB"/>
-        </w:rPr>
-        <w:t>selects</w:t>
-      </w:r>
-      <w:r>
-        <w:rPr>
-          <w:lang w:val="en-GB"/>
-        </w:rPr>
-        <w:t xml:space="preserve"> the destination of his travel and the system provides a destination near the first one where he </w:t>
-      </w:r>
-      <w:r>
-        <w:rPr>
-          <w:lang w:val="en-GB"/>
-        </w:rPr>
-        <w:t>must</w:t>
-      </w:r>
-      <w:r>
-        <w:rPr>
-          <w:lang w:val="en-GB"/>
-        </w:rPr>
-        <w:t xml:space="preserve"> leave the car. He drives to the destination and before leaving the car he takes care of plug it to the charging station. </w:t>
-      </w:r>
-      <w:r>
-        <w:rPr>
-          <w:lang w:val="en-GB"/>
-        </w:rPr>
-        <w:t>So,</w:t>
-      </w:r>
-      <w:r>
-        <w:rPr>
-          <w:lang w:val="en-GB"/>
-        </w:rPr>
         <w:t xml:space="preserve"> at the end he reaches his destination and he also gets a discount of 30% on the last trip since he activates the money saving option and moreover he contributes to the management of the system.</w:t>
       </w:r>
     </w:p>
@@ -17358,7 +17045,7 @@
       <w:pPr>
         <w:pStyle w:val="Titolo2"/>
       </w:pPr>
-      <w:bookmarkStart w:id="52" w:name="_Toc466907352"/>
+      <w:bookmarkStart w:id="51" w:name="_Toc466907352"/>
       <w:r>
         <w:rPr>
           <w:noProof/>
@@ -17391,7 +17078,7 @@
                     </pic:cNvPicPr>
                   </pic:nvPicPr>
                   <pic:blipFill>
-                    <a:blip r:embed="rId23">
+                    <a:blip r:embed="rId25">
                       <a:extLst>
                         <a:ext uri="{28A0092B-C50C-407E-A947-70E740481C1C}">
                           <a14:useLocalDpi xmlns:a14="http://schemas.microsoft.com/office/drawing/2010/main" val="0"/>
@@ -17434,13 +17121,13 @@
       <w:r>
         <w:t>Diagram</w:t>
       </w:r>
-      <w:bookmarkEnd w:id="52"/>
+      <w:bookmarkEnd w:id="51"/>
     </w:p>
     <w:p>
       <w:pPr>
         <w:pStyle w:val="Titolo2"/>
       </w:pPr>
-      <w:bookmarkStart w:id="53" w:name="_Toc466907353"/>
+      <w:bookmarkStart w:id="52" w:name="_Toc466907353"/>
       <w:r>
         <w:lastRenderedPageBreak/>
         <w:t>Sequence Diagram</w:t>
@@ -17448,7 +17135,7 @@
       <w:r>
         <w:t>s</w:t>
       </w:r>
-      <w:bookmarkEnd w:id="53"/>
+      <w:bookmarkEnd w:id="52"/>
     </w:p>
     <w:p>
       <w:pPr>
@@ -17488,7 +17175,7 @@
                     </pic:cNvPicPr>
                   </pic:nvPicPr>
                   <pic:blipFill>
-                    <a:blip r:embed="rId24">
+                    <a:blip r:embed="rId26">
                       <a:extLst>
                         <a:ext uri="{28A0092B-C50C-407E-A947-70E740481C1C}">
                           <a14:useLocalDpi xmlns:a14="http://schemas.microsoft.com/office/drawing/2010/main" val="0"/>
@@ -17573,7 +17260,7 @@
                     </pic:cNvPicPr>
                   </pic:nvPicPr>
                   <pic:blipFill>
-                    <a:blip r:embed="rId25">
+                    <a:blip r:embed="rId27">
                       <a:extLst>
                         <a:ext uri="{28A0092B-C50C-407E-A947-70E740481C1C}">
                           <a14:useLocalDpi xmlns:a14="http://schemas.microsoft.com/office/drawing/2010/main" val="0"/>
@@ -17658,7 +17345,7 @@
                     </pic:cNvPicPr>
                   </pic:nvPicPr>
                   <pic:blipFill>
-                    <a:blip r:embed="rId26">
+                    <a:blip r:embed="rId28">
                       <a:extLst>
                         <a:ext uri="{28A0092B-C50C-407E-A947-70E740481C1C}">
                           <a14:useLocalDpi xmlns:a14="http://schemas.microsoft.com/office/drawing/2010/main" val="0"/>
@@ -17709,7 +17396,7 @@
       <w:pPr>
         <w:pStyle w:val="Titolo2"/>
       </w:pPr>
-      <w:bookmarkStart w:id="54" w:name="_Toc466907354"/>
+      <w:bookmarkStart w:id="53" w:name="_Toc466907354"/>
       <w:r>
         <w:lastRenderedPageBreak/>
         <w:t>Activity D</w:t>
@@ -17717,7 +17404,7 @@
       <w:r>
         <w:t>iagrams</w:t>
       </w:r>
-      <w:bookmarkEnd w:id="54"/>
+      <w:bookmarkEnd w:id="53"/>
     </w:p>
     <w:p>
       <w:pPr>
@@ -17756,7 +17443,7 @@
                     </pic:cNvPicPr>
                   </pic:nvPicPr>
                   <pic:blipFill>
-                    <a:blip r:embed="rId27">
+                    <a:blip r:embed="rId29">
                       <a:extLst>
                         <a:ext uri="{28A0092B-C50C-407E-A947-70E740481C1C}">
                           <a14:useLocalDpi xmlns:a14="http://schemas.microsoft.com/office/drawing/2010/main" val="0"/>
@@ -17834,7 +17521,7 @@
                     </pic:cNvPicPr>
                   </pic:nvPicPr>
                   <pic:blipFill>
-                    <a:blip r:embed="rId28">
+                    <a:blip r:embed="rId30">
                       <a:extLst>
                         <a:ext uri="{28A0092B-C50C-407E-A947-70E740481C1C}">
                           <a14:useLocalDpi xmlns:a14="http://schemas.microsoft.com/office/drawing/2010/main" val="0"/>
@@ -17879,11 +17566,11 @@
       <w:pPr>
         <w:pStyle w:val="Titolo2"/>
       </w:pPr>
-      <w:bookmarkStart w:id="55" w:name="_Toc466907355"/>
+      <w:bookmarkStart w:id="54" w:name="_Toc466907355"/>
       <w:r>
         <w:t>State Diagrams</w:t>
       </w:r>
-      <w:bookmarkEnd w:id="55"/>
+      <w:bookmarkEnd w:id="54"/>
     </w:p>
     <w:p>
       <w:pPr>
@@ -17922,7 +17609,7 @@
                     </pic:cNvPicPr>
                   </pic:nvPicPr>
                   <pic:blipFill>
-                    <a:blip r:embed="rId29">
+                    <a:blip r:embed="rId31">
                       <a:extLst>
                         <a:ext uri="{28A0092B-C50C-407E-A947-70E740481C1C}">
                           <a14:useLocalDpi xmlns:a14="http://schemas.microsoft.com/office/drawing/2010/main" val="0"/>
@@ -17984,7 +17671,7 @@
                     </pic:cNvPicPr>
                   </pic:nvPicPr>
                   <pic:blipFill>
-                    <a:blip r:embed="rId30">
+                    <a:blip r:embed="rId32">
                       <a:extLst>
                         <a:ext uri="{28A0092B-C50C-407E-A947-70E740481C1C}">
                           <a14:useLocalDpi xmlns:a14="http://schemas.microsoft.com/office/drawing/2010/main" val="0"/>
@@ -18026,20 +17713,70 @@
       <w:pPr>
         <w:pStyle w:val="Titolo2"/>
       </w:pPr>
-      <w:bookmarkStart w:id="56" w:name="_Toc466907356"/>
+      <w:bookmarkStart w:id="55" w:name="_Toc466907356"/>
       <w:r>
         <w:lastRenderedPageBreak/>
         <w:t>Software System Requirements</w:t>
       </w:r>
+      <w:bookmarkEnd w:id="55"/>
+    </w:p>
+    <w:p>
+      <w:pPr>
+        <w:pStyle w:val="Titolo3"/>
+      </w:pPr>
+      <w:bookmarkStart w:id="56" w:name="_Toc466907357"/>
+      <w:r>
+        <w:t>Availability</w:t>
+      </w:r>
       <w:bookmarkEnd w:id="56"/>
     </w:p>
     <w:p>
       <w:pPr>
+        <w:rPr>
+          <w:lang w:val="en-GB"/>
+        </w:rPr>
+      </w:pPr>
+      <w:r>
+        <w:rPr>
+          <w:lang w:val="en-GB"/>
+        </w:rPr>
+        <w:t xml:space="preserve">To guarantee the maximum profit by the service, the system must be available 24 hours per day and 7 day per week. The system </w:t>
+      </w:r>
+      <w:r>
+        <w:rPr>
+          <w:lang w:val="en-GB"/>
+        </w:rPr>
+        <w:t>insures</w:t>
+      </w:r>
+      <w:r>
+        <w:rPr>
+          <w:lang w:val="en-GB"/>
+        </w:rPr>
+        <w:t xml:space="preserve"> a minimum availability of 97%. 3% of time is removed away from availability </w:t>
+      </w:r>
+      <w:r>
+        <w:rPr>
+          <w:lang w:val="en-GB"/>
+        </w:rPr>
+        <w:t>to</w:t>
+      </w:r>
+      <w:r>
+        <w:rPr>
+          <w:lang w:val="en-GB"/>
+        </w:rPr>
+        <w:t xml:space="preserve"> provide the possibility of some update during the year. </w:t>
+      </w:r>
+    </w:p>
+    <w:p>
+      <w:pPr>
         <w:pStyle w:val="Titolo3"/>
       </w:pPr>
-      <w:bookmarkStart w:id="57" w:name="_Toc466907357"/>
-      <w:r>
-        <w:t>Availability</w:t>
+      <w:bookmarkStart w:id="57" w:name="_Toc466907358"/>
+      <w:r>
+        <w:t>S</w:t>
+      </w:r>
+      <w:r>
+        <w:t>ecurity</w:t>
       </w:r>
       <w:bookmarkEnd w:id="57"/>
     </w:p>
@@ -18053,19 +17790,31 @@
         <w:rPr>
           <w:lang w:val="en-GB"/>
         </w:rPr>
-        <w:t xml:space="preserve">To guarantee the maximum profit by the service, the system must be available 24 hours per day and 7 day per week. The system </w:t>
-      </w:r>
-      <w:r>
-        <w:rPr>
-          <w:lang w:val="en-GB"/>
-        </w:rPr>
-        <w:t>insures</w:t>
-      </w:r>
-      <w:r>
-        <w:rPr>
-          <w:lang w:val="en-GB"/>
-        </w:rPr>
-        <w:t xml:space="preserve"> a minimum availability of 97%. 3% of time is removed away from availability </w:t>
+        <w:t>To</w:t>
+      </w:r>
+      <w:r>
+        <w:rPr>
+          <w:lang w:val="en-GB"/>
+        </w:rPr>
+        <w:t xml:space="preserve"> guarantee complete security about user’s data, the whole database is under specific cryptography, </w:t>
+      </w:r>
+      <w:r>
+        <w:rPr>
+          <w:lang w:val="en-GB"/>
+        </w:rPr>
+        <w:t>and</w:t>
+      </w:r>
+      <w:r>
+        <w:rPr>
+          <w:lang w:val="en-GB"/>
+        </w:rPr>
+        <w:t xml:space="preserve"> the system’s administrators cannot access into the personal data of the users. Password, credit card’s code and personal data are visible only for the owner. All the access into the database are recorded and saved in a specific log file, in order to keep tracked </w:t>
+      </w:r>
+      <w:r>
+        <w:rPr>
+          <w:lang w:val="en-GB"/>
+        </w:rPr>
+        <w:t xml:space="preserve">and controller database’s accesses. Moreover, data from different sector, like personal data related to some travel and personal data related to credit card, are saved and used in 2 different part of the system, </w:t>
       </w:r>
       <w:r>
         <w:rPr>
@@ -18077,146 +17826,56 @@
         <w:rPr>
           <w:lang w:val="en-GB"/>
         </w:rPr>
-        <w:t xml:space="preserve"> provide the possibility of some update during the year. </w:t>
+        <w:t xml:space="preserve"> guarantee the security about the use of this kind of private data. </w:t>
       </w:r>
     </w:p>
     <w:p>
       <w:pPr>
         <w:pStyle w:val="Titolo3"/>
       </w:pPr>
-      <w:bookmarkStart w:id="58" w:name="_Toc466907358"/>
-      <w:r>
-        <w:t>S</w:t>
-      </w:r>
-      <w:r>
-        <w:t>ecurity</w:t>
+      <w:bookmarkStart w:id="58" w:name="_Toc466907359"/>
+      <w:r>
+        <w:t>Maintainability</w:t>
       </w:r>
       <w:bookmarkEnd w:id="58"/>
-    </w:p>
-    <w:p>
-      <w:pPr>
-        <w:rPr>
-          <w:lang w:val="en-GB"/>
-        </w:rPr>
-      </w:pPr>
-      <w:r>
-        <w:rPr>
-          <w:lang w:val="en-GB"/>
-        </w:rPr>
-        <w:t>To</w:t>
-      </w:r>
-      <w:r>
-        <w:rPr>
-          <w:lang w:val="en-GB"/>
-        </w:rPr>
-        <w:t xml:space="preserve"> guarantee complete security about user’s data, the whole database is under specific cryptography, </w:t>
-      </w:r>
-      <w:r>
-        <w:rPr>
-          <w:lang w:val="en-GB"/>
-        </w:rPr>
-        <w:t>and</w:t>
-      </w:r>
-      <w:r>
-        <w:rPr>
-          <w:lang w:val="en-GB"/>
-        </w:rPr>
-        <w:t xml:space="preserve"> the system’s administrators cannot access into the personal data of the users. Password, credit card’s code and personal data are visible only for the owner. All the access into the database are recorded and saved in a specific log file, </w:t>
-      </w:r>
-      <w:proofErr w:type="gramStart"/>
-      <w:r>
-        <w:rPr>
-          <w:lang w:val="en-GB"/>
-        </w:rPr>
-        <w:t>in order to</w:t>
-      </w:r>
-      <w:proofErr w:type="gramEnd"/>
-      <w:r>
-        <w:rPr>
-          <w:lang w:val="en-GB"/>
-        </w:rPr>
-        <w:t xml:space="preserve"> keep tracked </w:t>
-      </w:r>
-      <w:r>
-        <w:rPr>
-          <w:lang w:val="en-GB"/>
-        </w:rPr>
-        <w:t xml:space="preserve">and controller database’s accesses. Moreover, data from different sector, like personal data related to some travel and personal data related to credit card, are saved and used in 2 different part of the system, </w:t>
-      </w:r>
-      <w:r>
-        <w:rPr>
-          <w:lang w:val="en-GB"/>
-        </w:rPr>
-        <w:t>to</w:t>
-      </w:r>
-      <w:r>
-        <w:rPr>
-          <w:lang w:val="en-GB"/>
-        </w:rPr>
-        <w:t xml:space="preserve"> guarantee the security about the use of this kind of private data. </w:t>
+      <w:r>
+        <w:t xml:space="preserve"> </w:t>
+      </w:r>
+    </w:p>
+    <w:p>
+      <w:pPr>
+        <w:rPr>
+          <w:lang w:val="en-GB"/>
+        </w:rPr>
+      </w:pPr>
+      <w:r>
+        <w:rPr>
+          <w:lang w:val="en-GB"/>
+        </w:rPr>
+        <w:t xml:space="preserve">The system is backed up 3 times per day, in order to guarantee the database integrity and consistency. Loss of data is not permitted, so the database </w:t>
+      </w:r>
+      <w:r>
+        <w:rPr>
+          <w:lang w:val="en-GB"/>
+        </w:rPr>
+        <w:t>is</w:t>
+      </w:r>
+      <w:r>
+        <w:rPr>
+          <w:lang w:val="en-GB"/>
+        </w:rPr>
+        <w:t xml:space="preserve"> saved in 2 copy and the power supply is insured by a special system that keep online at least one database. </w:t>
       </w:r>
     </w:p>
     <w:p>
       <w:pPr>
         <w:pStyle w:val="Titolo3"/>
       </w:pPr>
-      <w:bookmarkStart w:id="59" w:name="_Toc466907359"/>
-      <w:r>
-        <w:t>Maintainability</w:t>
+      <w:bookmarkStart w:id="59" w:name="_Toc466907360"/>
+      <w:r>
+        <w:t>Portability</w:t>
       </w:r>
       <w:bookmarkEnd w:id="59"/>
-      <w:r>
-        <w:t xml:space="preserve"> </w:t>
-      </w:r>
-    </w:p>
-    <w:p>
-      <w:pPr>
-        <w:rPr>
-          <w:lang w:val="en-GB"/>
-        </w:rPr>
-      </w:pPr>
-      <w:r>
-        <w:rPr>
-          <w:lang w:val="en-GB"/>
-        </w:rPr>
-        <w:t xml:space="preserve">The system is backed up 3 times per day, </w:t>
-      </w:r>
-      <w:proofErr w:type="gramStart"/>
-      <w:r>
-        <w:rPr>
-          <w:lang w:val="en-GB"/>
-        </w:rPr>
-        <w:t>in order to</w:t>
-      </w:r>
-      <w:proofErr w:type="gramEnd"/>
-      <w:r>
-        <w:rPr>
-          <w:lang w:val="en-GB"/>
-        </w:rPr>
-        <w:t xml:space="preserve"> guarantee the database integrity and consistency. Loss of data is not permitted, so the database </w:t>
-      </w:r>
-      <w:r>
-        <w:rPr>
-          <w:lang w:val="en-GB"/>
-        </w:rPr>
-        <w:t>is</w:t>
-      </w:r>
-      <w:r>
-        <w:rPr>
-          <w:lang w:val="en-GB"/>
-        </w:rPr>
-        <w:t xml:space="preserve"> saved in 2 copy and the power supply is insured by a special system that keep online at least one database. </w:t>
-      </w:r>
-    </w:p>
-    <w:p>
-      <w:pPr>
-        <w:pStyle w:val="Titolo3"/>
-      </w:pPr>
-      <w:bookmarkStart w:id="60" w:name="_Toc466907360"/>
-      <w:r>
-        <w:t>Portability</w:t>
-      </w:r>
-      <w:bookmarkEnd w:id="60"/>
     </w:p>
     <w:p>
       <w:pPr>
@@ -18246,21 +17905,7 @@
         <w:rPr>
           <w:lang w:val="en-GB"/>
         </w:rPr>
-        <w:t xml:space="preserve"> execute correctly the application. Mobile phones with Android operating system </w:t>
-      </w:r>
-      <w:proofErr w:type="gramStart"/>
-      <w:r>
-        <w:rPr>
-          <w:lang w:val="en-GB"/>
-        </w:rPr>
-        <w:t>are able to</w:t>
-      </w:r>
-      <w:proofErr w:type="gramEnd"/>
-      <w:r>
-        <w:rPr>
-          <w:lang w:val="en-GB"/>
-        </w:rPr>
-        <w:t xml:space="preserve"> execute mobile application, personal computer with a modern browser are able to display the webpage of the application. </w:t>
+        <w:t xml:space="preserve"> execute correctly the application. Mobile phones with Android operating system are able to execute mobile application, personal computer with a modern browser are able to display the webpage of the application. </w:t>
       </w:r>
       <w:r>
         <w:rPr>
@@ -18285,25 +17930,25 @@
       <w:pPr>
         <w:pStyle w:val="Titolo2"/>
       </w:pPr>
-      <w:bookmarkStart w:id="61" w:name="_Toc466907361"/>
+      <w:bookmarkStart w:id="60" w:name="_Toc466907361"/>
       <w:r>
         <w:lastRenderedPageBreak/>
         <w:t>Alloy</w:t>
       </w:r>
+      <w:bookmarkEnd w:id="60"/>
+    </w:p>
+    <w:p>
+      <w:pPr>
+        <w:pStyle w:val="Titolo3"/>
+      </w:pPr>
+      <w:bookmarkStart w:id="61" w:name="_Toc466907362"/>
+      <w:r>
+        <w:t>Alloy Modelling</w:t>
+      </w:r>
       <w:bookmarkEnd w:id="61"/>
     </w:p>
     <w:p>
       <w:pPr>
-        <w:pStyle w:val="Titolo3"/>
-      </w:pPr>
-      <w:bookmarkStart w:id="62" w:name="_Toc466907362"/>
-      <w:r>
-        <w:t>Alloy Modelling</w:t>
-      </w:r>
-      <w:bookmarkEnd w:id="62"/>
-    </w:p>
-    <w:p>
-      <w:pPr>
         <w:rPr>
           <w:lang w:val="en-GB"/>
         </w:rPr>
@@ -18362,27 +18007,13 @@
         <w:rPr>
           <w:lang w:val="en-GB"/>
         </w:rPr>
-        <w:t xml:space="preserve">We use predicates to construct different world </w:t>
-      </w:r>
-      <w:proofErr w:type="gramStart"/>
-      <w:r>
-        <w:rPr>
-          <w:lang w:val="en-GB"/>
-        </w:rPr>
-        <w:t>in orde</w:t>
-      </w:r>
-      <w:r>
-        <w:rPr>
-          <w:lang w:val="en-GB"/>
-        </w:rPr>
-        <w:t>r to</w:t>
-      </w:r>
-      <w:proofErr w:type="gramEnd"/>
-      <w:r>
-        <w:rPr>
-          <w:lang w:val="en-GB"/>
-        </w:rPr>
-        <w:t xml:space="preserve"> show at the best the </w:t>
+        <w:t>We use predicates to construct different world in orde</w:t>
+      </w:r>
+      <w:r>
+        <w:rPr>
+          <w:lang w:val="en-GB"/>
+        </w:rPr>
+        <w:t xml:space="preserve">r to show at the best the </w:t>
       </w:r>
       <w:r>
         <w:rPr>
@@ -18390,6 +18021,13 @@
         </w:rPr>
         <w:t xml:space="preserve">peculiarities of our model. </w:t>
       </w:r>
+    </w:p>
+    <w:p>
+      <w:pPr>
+        <w:rPr>
+          <w:lang w:val="en-GB"/>
+        </w:rPr>
+      </w:pPr>
     </w:p>
     <w:p>
       <w:pPr>
@@ -18405,8 +18043,8 @@
         <w:lastRenderedPageBreak/>
         <w:drawing>
           <wp:inline distT="0" distB="0" distL="0" distR="0">
-            <wp:extent cx="7023600" cy="6415200"/>
-            <wp:effectExtent l="0" t="0" r="6350" b="5080"/>
+            <wp:extent cx="6449919" cy="5891212"/>
+            <wp:effectExtent l="0" t="0" r="8255" b="0"/>
             <wp:docPr id="26" name="Immagine 26"/>
             <wp:cNvGraphicFramePr>
               <a:graphicFrameLocks xmlns:a="http://schemas.openxmlformats.org/drawingml/2006/main" noChangeAspect="1"/>
@@ -18419,7 +18057,7 @@
                     <pic:cNvPicPr/>
                   </pic:nvPicPr>
                   <pic:blipFill>
-                    <a:blip r:embed="rId31">
+                    <a:blip r:embed="rId33">
                       <a:extLst>
                         <a:ext uri="{28A0092B-C50C-407E-A947-70E740481C1C}">
                           <a14:useLocalDpi xmlns:a14="http://schemas.microsoft.com/office/drawing/2010/main" val="0"/>
@@ -18433,7 +18071,7 @@
                   <pic:spPr>
                     <a:xfrm>
                       <a:off x="0" y="0"/>
-                      <a:ext cx="7023600" cy="6415200"/>
+                      <a:ext cx="6451602" cy="5892749"/>
                     </a:xfrm>
                     <a:prstGeom prst="rect">
                       <a:avLst/>
@@ -18474,7 +18112,7 @@
                     <pic:cNvPicPr/>
                   </pic:nvPicPr>
                   <pic:blipFill>
-                    <a:blip r:embed="rId32">
+                    <a:blip r:embed="rId34">
                       <a:extLst>
                         <a:ext uri="{28A0092B-C50C-407E-A947-70E740481C1C}">
                           <a14:useLocalDpi xmlns:a14="http://schemas.microsoft.com/office/drawing/2010/main" val="0"/>
@@ -18529,7 +18167,7 @@
                     <pic:cNvPicPr/>
                   </pic:nvPicPr>
                   <pic:blipFill>
-                    <a:blip r:embed="rId33">
+                    <a:blip r:embed="rId35">
                       <a:extLst>
                         <a:ext uri="{28A0092B-C50C-407E-A947-70E740481C1C}">
                           <a14:useLocalDpi xmlns:a14="http://schemas.microsoft.com/office/drawing/2010/main" val="0"/>
@@ -18584,7 +18222,7 @@
                     <pic:cNvPicPr/>
                   </pic:nvPicPr>
                   <pic:blipFill>
-                    <a:blip r:embed="rId34">
+                    <a:blip r:embed="rId36">
                       <a:extLst>
                         <a:ext uri="{28A0092B-C50C-407E-A947-70E740481C1C}">
                           <a14:useLocalDpi xmlns:a14="http://schemas.microsoft.com/office/drawing/2010/main" val="0"/>
@@ -18630,12 +18268,12 @@
       <w:pPr>
         <w:pStyle w:val="Titolo3"/>
       </w:pPr>
-      <w:bookmarkStart w:id="63" w:name="_Toc466907363"/>
+      <w:bookmarkStart w:id="62" w:name="_Toc466907363"/>
       <w:r>
         <w:lastRenderedPageBreak/>
         <w:t>Results</w:t>
       </w:r>
-      <w:bookmarkEnd w:id="63"/>
+      <w:bookmarkEnd w:id="62"/>
     </w:p>
     <w:p>
       <w:pPr>
@@ -18677,7 +18315,7 @@
                     <pic:cNvPicPr/>
                   </pic:nvPicPr>
                   <pic:blipFill>
-                    <a:blip r:embed="rId35">
+                    <a:blip r:embed="rId37">
                       <a:extLst>
                         <a:ext uri="{28A0092B-C50C-407E-A947-70E740481C1C}">
                           <a14:useLocalDpi xmlns:a14="http://schemas.microsoft.com/office/drawing/2010/main" val="0"/>
@@ -18708,11 +18346,11 @@
       <w:pPr>
         <w:pStyle w:val="Titolo3"/>
       </w:pPr>
-      <w:bookmarkStart w:id="64" w:name="_Toc466907364"/>
+      <w:bookmarkStart w:id="63" w:name="_Toc466907364"/>
       <w:r>
         <w:t>World Generated</w:t>
       </w:r>
-      <w:bookmarkEnd w:id="64"/>
+      <w:bookmarkEnd w:id="63"/>
     </w:p>
     <w:p>
       <w:pPr>
@@ -18772,7 +18410,7 @@
                     <pic:cNvPicPr/>
                   </pic:nvPicPr>
                   <pic:blipFill>
-                    <a:blip r:embed="rId36">
+                    <a:blip r:embed="rId38">
                       <a:extLst>
                         <a:ext uri="{28A0092B-C50C-407E-A947-70E740481C1C}">
                           <a14:useLocalDpi xmlns:a14="http://schemas.microsoft.com/office/drawing/2010/main" val="0"/>
@@ -18859,7 +18497,7 @@
                     <pic:cNvPicPr/>
                   </pic:nvPicPr>
                   <pic:blipFill>
-                    <a:blip r:embed="rId37">
+                    <a:blip r:embed="rId39">
                       <a:extLst>
                         <a:ext uri="{28A0092B-C50C-407E-A947-70E740481C1C}">
                           <a14:useLocalDpi xmlns:a14="http://schemas.microsoft.com/office/drawing/2010/main" val="0"/>
@@ -18914,7 +18552,7 @@
                     <pic:cNvPicPr/>
                   </pic:nvPicPr>
                   <pic:blipFill>
-                    <a:blip r:embed="rId38">
+                    <a:blip r:embed="rId40">
                       <a:extLst>
                         <a:ext uri="{28A0092B-C50C-407E-A947-70E740481C1C}">
                           <a14:useLocalDpi xmlns:a14="http://schemas.microsoft.com/office/drawing/2010/main" val="0"/>
@@ -18986,7 +18624,7 @@
                     <pic:cNvPicPr/>
                   </pic:nvPicPr>
                   <pic:blipFill>
-                    <a:blip r:embed="rId39">
+                    <a:blip r:embed="rId41">
                       <a:extLst>
                         <a:ext uri="{28A0092B-C50C-407E-A947-70E740481C1C}">
                           <a14:useLocalDpi xmlns:a14="http://schemas.microsoft.com/office/drawing/2010/main" val="0"/>
@@ -19023,7 +18661,7 @@
       <w:pPr>
         <w:pStyle w:val="Titolo1"/>
       </w:pPr>
-      <w:bookmarkStart w:id="65" w:name="_Toc466907365"/>
+      <w:bookmarkStart w:id="64" w:name="_Toc466907365"/>
       <w:r>
         <w:lastRenderedPageBreak/>
         <w:t>Bibliography</w:t>
@@ -19031,20 +18669,20 @@
       <w:r>
         <w:t xml:space="preserve"> and Details</w:t>
       </w:r>
+      <w:bookmarkEnd w:id="64"/>
+    </w:p>
+    <w:p>
+      <w:pPr>
+        <w:pStyle w:val="Titolo2"/>
+      </w:pPr>
+      <w:bookmarkStart w:id="65" w:name="_Toc466907366"/>
+      <w:r>
+        <w:t>T</w:t>
+      </w:r>
+      <w:r>
+        <w:t>ools used</w:t>
+      </w:r>
       <w:bookmarkEnd w:id="65"/>
-    </w:p>
-    <w:p>
-      <w:pPr>
-        <w:pStyle w:val="Titolo2"/>
-      </w:pPr>
-      <w:bookmarkStart w:id="66" w:name="_Toc466907366"/>
-      <w:r>
-        <w:t>T</w:t>
-      </w:r>
-      <w:r>
-        <w:t>ools used</w:t>
-      </w:r>
-      <w:bookmarkEnd w:id="66"/>
     </w:p>
     <w:p>
       <w:pPr>
@@ -19212,11 +18850,11 @@
       <w:pPr>
         <w:pStyle w:val="Titolo2"/>
       </w:pPr>
-      <w:bookmarkStart w:id="67" w:name="_Toc466907367"/>
+      <w:bookmarkStart w:id="66" w:name="_Toc466907367"/>
       <w:r>
         <w:t>Hours of work</w:t>
       </w:r>
-      <w:bookmarkEnd w:id="67"/>
+      <w:bookmarkEnd w:id="66"/>
     </w:p>
     <w:p>
       <w:pPr>
@@ -19241,6 +18879,12 @@
         </w:rPr>
         <w:t xml:space="preserve"> 32</w:t>
       </w:r>
+      <w:r>
+        <w:rPr>
+          <w:lang w:val="en-GB"/>
+        </w:rPr>
+        <w:t xml:space="preserve"> hours</w:t>
+      </w:r>
     </w:p>
     <w:p>
       <w:pPr>
@@ -19265,6 +18909,12 @@
         </w:rPr>
         <w:t xml:space="preserve"> 32</w:t>
       </w:r>
+      <w:r>
+        <w:rPr>
+          <w:lang w:val="en-GB"/>
+        </w:rPr>
+        <w:t xml:space="preserve"> hours</w:t>
+      </w:r>
     </w:p>
     <w:p>
       <w:pPr>
@@ -19289,6 +18939,14 @@
         </w:rPr>
         <w:t xml:space="preserve"> 32</w:t>
       </w:r>
+      <w:r>
+        <w:rPr>
+          <w:lang w:val="en-GB"/>
+        </w:rPr>
+        <w:t xml:space="preserve"> hours</w:t>
+      </w:r>
+      <w:bookmarkStart w:id="67" w:name="_GoBack"/>
+      <w:bookmarkEnd w:id="67"/>
     </w:p>
     <w:p>
       <w:pPr>
@@ -19301,6 +18959,7 @@
       <w:bookmarkEnd w:id="68"/>
     </w:p>
     <w:sectPr>
+      <w:footerReference w:type="default" r:id="rId42"/>
       <w:pgSz w:w="11906" w:h="16838"/>
       <w:pgMar w:top="1701" w:right="1701" w:bottom="1701" w:left="1701" w:header="709" w:footer="709" w:gutter="0"/>
       <w:pgNumType w:start="0"/>
@@ -19312,6 +18971,168 @@
 </w:document>
 </file>
 
+<file path=word/endnotes.xml><?xml version="1.0" encoding="utf-8"?>
+<w:endnotes xmlns:wpc="http://schemas.microsoft.com/office/word/2010/wordprocessingCanvas" xmlns:cx="http://schemas.microsoft.com/office/drawing/2014/chartex" xmlns:cx1="http://schemas.microsoft.com/office/drawing/2015/9/8/chartex" xmlns:cx2="http://schemas.microsoft.com/office/drawing/2015/10/21/chartex" xmlns:cx3="http://schemas.microsoft.com/office/drawing/2016/5/9/chartex" xmlns:cx4="http://schemas.microsoft.com/office/drawing/2016/5/10/chartex" xmlns:cx5="http://schemas.microsoft.com/office/drawing/2016/5/11/chartex" xmlns:mc="http://schemas.openxmlformats.org/markup-compatibility/2006" xmlns:o="urn:schemas-microsoft-com:office:office" xmlns:r="http://schemas.openxmlformats.org/officeDocument/2006/relationships" xmlns:m="http://schemas.openxmlformats.org/officeDocument/2006/math" xmlns:v="urn:schemas-microsoft-com:vml" xmlns:wp14="http://schemas.microsoft.com/office/word/2010/wordprocessingDrawing" xmlns:wp="http://schemas.openxmlformats.org/drawingml/2006/wordprocessingDrawing" xmlns:w10="urn:schemas-microsoft-com:office:word" xmlns:w="http://schemas.openxmlformats.org/wordprocessingml/2006/main" xmlns:w14="http://schemas.microsoft.com/office/word/2010/wordml" xmlns:w15="http://schemas.microsoft.com/office/word/2012/wordml" xmlns:w16se="http://schemas.microsoft.com/office/word/2015/wordml/symex" xmlns:wpg="http://schemas.microsoft.com/office/word/2010/wordprocessingGroup" xmlns:wpi="http://schemas.microsoft.com/office/word/2010/wordprocessingInk" xmlns:wne="http://schemas.microsoft.com/office/word/2006/wordml" xmlns:wps="http://schemas.microsoft.com/office/word/2010/wordprocessingShape" mc:Ignorable="w14 w15 w16se wp14">
+  <w:endnote w:type="separator" w:id="-1">
+    <w:p>
+      <w:pPr>
+        <w:spacing w:after="0" w:line="240" w:lineRule="auto"/>
+      </w:pPr>
+      <w:r>
+        <w:separator/>
+      </w:r>
+    </w:p>
+  </w:endnote>
+  <w:endnote w:type="continuationSeparator" w:id="0">
+    <w:p>
+      <w:pPr>
+        <w:spacing w:after="0" w:line="240" w:lineRule="auto"/>
+      </w:pPr>
+      <w:r>
+        <w:continuationSeparator/>
+      </w:r>
+    </w:p>
+  </w:endnote>
+</w:endnotes>
+</file>
+
+<file path=word/footer1.xml><?xml version="1.0" encoding="utf-8"?>
+<w:ftr xmlns:wpc="http://schemas.microsoft.com/office/word/2010/wordprocessingCanvas" xmlns:cx="http://schemas.microsoft.com/office/drawing/2014/chartex" xmlns:cx1="http://schemas.microsoft.com/office/drawing/2015/9/8/chartex" xmlns:cx2="http://schemas.microsoft.com/office/drawing/2015/10/21/chartex" xmlns:cx3="http://schemas.microsoft.com/office/drawing/2016/5/9/chartex" xmlns:cx4="http://schemas.microsoft.com/office/drawing/2016/5/10/chartex" xmlns:cx5="http://schemas.microsoft.com/office/drawing/2016/5/11/chartex" xmlns:mc="http://schemas.openxmlformats.org/markup-compatibility/2006" xmlns:o="urn:schemas-microsoft-com:office:office" xmlns:r="http://schemas.openxmlformats.org/officeDocument/2006/relationships" xmlns:m="http://schemas.openxmlformats.org/officeDocument/2006/math" xmlns:v="urn:schemas-microsoft-com:vml" xmlns:wp14="http://schemas.microsoft.com/office/word/2010/wordprocessingDrawing" xmlns:wp="http://schemas.openxmlformats.org/drawingml/2006/wordprocessingDrawing" xmlns:w10="urn:schemas-microsoft-com:office:word" xmlns:w="http://schemas.openxmlformats.org/wordprocessingml/2006/main" xmlns:w14="http://schemas.microsoft.com/office/word/2010/wordml" xmlns:w15="http://schemas.microsoft.com/office/word/2012/wordml" xmlns:w16se="http://schemas.microsoft.com/office/word/2015/wordml/symex" xmlns:wpg="http://schemas.microsoft.com/office/word/2010/wordprocessingGroup" xmlns:wpi="http://schemas.microsoft.com/office/word/2010/wordprocessingInk" xmlns:wne="http://schemas.microsoft.com/office/word/2006/wordml" xmlns:wps="http://schemas.microsoft.com/office/word/2010/wordprocessingShape" mc:Ignorable="w14 w15 w16se wp14">
+  <w:sdt>
+    <w:sdtPr>
+      <w:id w:val="1716392270"/>
+      <w:docPartObj>
+        <w:docPartGallery w:val="Page Numbers (Bottom of Page)"/>
+        <w:docPartUnique/>
+      </w:docPartObj>
+    </w:sdtPr>
+    <w:sdtContent>
+      <w:p>
+        <w:pPr>
+          <w:pStyle w:val="Pidipagina"/>
+          <w:jc w:val="center"/>
+        </w:pPr>
+        <w:r>
+          <w:rPr>
+            <w:noProof/>
+            <w:lang w:eastAsia="it-IT"/>
+          </w:rPr>
+          <mc:AlternateContent>
+            <mc:Choice Requires="wps">
+              <w:drawing>
+                <wp:inline distT="0" distB="0" distL="0" distR="0">
+                  <wp:extent cx="5467350" cy="45085"/>
+                  <wp:effectExtent l="0" t="0" r="0" b="0"/>
+                  <wp:docPr id="30" name="Decisione 30" descr="Light horizontal"/>
+                  <wp:cNvGraphicFramePr>
+                    <a:graphicFrameLocks xmlns:a="http://schemas.openxmlformats.org/drawingml/2006/main"/>
+                  </wp:cNvGraphicFramePr>
+                  <a:graphic xmlns:a="http://schemas.openxmlformats.org/drawingml/2006/main">
+                    <a:graphicData uri="http://schemas.microsoft.com/office/word/2010/wordprocessingShape">
+                      <wps:wsp>
+                        <wps:cNvSpPr>
+                          <a:spLocks noChangeArrowheads="1"/>
+                        </wps:cNvSpPr>
+                        <wps:spPr bwMode="auto">
+                          <a:xfrm flipV="1">
+                            <a:off x="0" y="0"/>
+                            <a:ext cx="5467350" cy="45085"/>
+                          </a:xfrm>
+                          <a:prstGeom prst="flowChartDecision">
+                            <a:avLst/>
+                          </a:prstGeom>
+                          <a:solidFill>
+                            <a:schemeClr val="accent1">
+                              <a:lumMod val="20000"/>
+                              <a:lumOff val="80000"/>
+                            </a:schemeClr>
+                          </a:solidFill>
+                          <a:ln>
+                            <a:noFill/>
+                          </a:ln>
+                        </wps:spPr>
+                        <wps:bodyPr rot="0" vert="horz" wrap="square" lIns="91440" tIns="45720" rIns="91440" bIns="45720" anchor="t" anchorCtr="0" upright="1">
+                          <a:noAutofit/>
+                        </wps:bodyPr>
+                      </wps:wsp>
+                    </a:graphicData>
+                  </a:graphic>
+                </wp:inline>
+              </w:drawing>
+            </mc:Choice>
+            <mc:Fallback>
+              <w:pict>
+                <v:shapetype w14:anchorId="7C3B16EB" id="_x0000_t110" coordsize="21600,21600" o:spt="110" path="m10800,l,10800,10800,21600,21600,10800xe">
+                  <v:stroke joinstyle="miter"/>
+                  <v:path gradientshapeok="t" o:connecttype="rect" textboxrect="5400,5400,16200,16200"/>
+                </v:shapetype>
+                <v:shape id="Decisione 30" o:spid="_x0000_s1026" type="#_x0000_t110" alt="Light horizontal" style="width:430.5pt;height:3.55pt;flip:y;visibility:visible;mso-wrap-style:square;mso-left-percent:-10001;mso-top-percent:-10001;mso-position-horizontal:absolute;mso-position-horizontal-relative:char;mso-position-vertical:absolute;mso-position-vertical-relative:line;mso-left-percent:-10001;mso-top-percent:-10001;v-text-anchor:top" o:gfxdata="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" fillcolor="#deeaf6 [660]" stroked="f">
+                  <w10:anchorlock/>
+                </v:shape>
+              </w:pict>
+            </mc:Fallback>
+          </mc:AlternateContent>
+        </w:r>
+      </w:p>
+      <w:p>
+        <w:pPr>
+          <w:pStyle w:val="Pidipagina"/>
+          <w:jc w:val="center"/>
+        </w:pPr>
+        <w:r>
+          <w:fldChar w:fldCharType="begin"/>
+        </w:r>
+        <w:r>
+          <w:instrText>PAGE    \* MERGEFORMAT</w:instrText>
+        </w:r>
+        <w:r>
+          <w:fldChar w:fldCharType="separate"/>
+        </w:r>
+        <w:r>
+          <w:rPr>
+            <w:noProof/>
+          </w:rPr>
+          <w:t>50</w:t>
+        </w:r>
+        <w:r>
+          <w:fldChar w:fldCharType="end"/>
+        </w:r>
+      </w:p>
+    </w:sdtContent>
+  </w:sdt>
+  <w:p>
+    <w:pPr>
+      <w:pStyle w:val="Pidipagina"/>
+    </w:pPr>
+  </w:p>
+</w:ftr>
+</file>
+
+<file path=word/footnotes.xml><?xml version="1.0" encoding="utf-8"?>
+<w:footnotes xmlns:wpc="http://schemas.microsoft.com/office/word/2010/wordprocessingCanvas" xmlns:cx="http://schemas.microsoft.com/office/drawing/2014/chartex" xmlns:cx1="http://schemas.microsoft.com/office/drawing/2015/9/8/chartex" xmlns:cx2="http://schemas.microsoft.com/office/drawing/2015/10/21/chartex" xmlns:cx3="http://schemas.microsoft.com/office/drawing/2016/5/9/chartex" xmlns:cx4="http://schemas.microsoft.com/office/drawing/2016/5/10/chartex" xmlns:cx5="http://schemas.microsoft.com/office/drawing/2016/5/11/chartex" xmlns:mc="http://schemas.openxmlformats.org/markup-compatibility/2006" xmlns:o="urn:schemas-microsoft-com:office:office" xmlns:r="http://schemas.openxmlformats.org/officeDocument/2006/relationships" xmlns:m="http://schemas.openxmlformats.org/officeDocument/2006/math" xmlns:v="urn:schemas-microsoft-com:vml" xmlns:wp14="http://schemas.microsoft.com/office/word/2010/wordprocessingDrawing" xmlns:wp="http://schemas.openxmlformats.org/drawingml/2006/wordprocessingDrawing" xmlns:w10="urn:schemas-microsoft-com:office:word" xmlns:w="http://schemas.openxmlformats.org/wordprocessingml/2006/main" xmlns:w14="http://schemas.microsoft.com/office/word/2010/wordml" xmlns:w15="http://schemas.microsoft.com/office/word/2012/wordml" xmlns:w16se="http://schemas.microsoft.com/office/word/2015/wordml/symex" xmlns:wpg="http://schemas.microsoft.com/office/word/2010/wordprocessingGroup" xmlns:wpi="http://schemas.microsoft.com/office/word/2010/wordprocessingInk" xmlns:wne="http://schemas.microsoft.com/office/word/2006/wordml" xmlns:wps="http://schemas.microsoft.com/office/word/2010/wordprocessingShape" mc:Ignorable="w14 w15 w16se wp14">
+  <w:footnote w:type="separator" w:id="-1">
+    <w:p>
+      <w:pPr>
+        <w:spacing w:after="0" w:line="240" w:lineRule="auto"/>
+      </w:pPr>
+      <w:r>
+        <w:separator/>
+      </w:r>
+    </w:p>
+  </w:footnote>
+  <w:footnote w:type="continuationSeparator" w:id="0">
+    <w:p>
+      <w:pPr>
+        <w:spacing w:after="0" w:line="240" w:lineRule="auto"/>
+      </w:pPr>
+      <w:r>
+        <w:continuationSeparator/>
+      </w:r>
+    </w:p>
+  </w:footnote>
+</w:footnotes>
+</file>
+
 <file path=word/numbering.xml><?xml version="1.0" encoding="utf-8"?>
 <w:numbering xmlns:wpc="http://schemas.microsoft.com/office/word/2010/wordprocessingCanvas" xmlns:cx="http://schemas.microsoft.com/office/drawing/2014/chartex" xmlns:cx1="http://schemas.microsoft.com/office/drawing/2015/9/8/chartex" xmlns:cx2="http://schemas.microsoft.com/office/drawing/2015/10/21/chartex" xmlns:cx3="http://schemas.microsoft.com/office/drawing/2016/5/9/chartex" xmlns:cx4="http://schemas.microsoft.com/office/drawing/2016/5/10/chartex" xmlns:cx5="http://schemas.microsoft.com/office/drawing/2016/5/11/chartex" xmlns:mc="http://schemas.openxmlformats.org/markup-compatibility/2006" xmlns:o="urn:schemas-microsoft-com:office:office" xmlns:r="http://schemas.openxmlformats.org/officeDocument/2006/relationships" xmlns:m="http://schemas.openxmlformats.org/officeDocument/2006/math" xmlns:v="urn:schemas-microsoft-com:vml" xmlns:wp14="http://schemas.microsoft.com/office/word/2010/wordprocessingDrawing" xmlns:wp="http://schemas.openxmlformats.org/drawingml/2006/wordprocessingDrawing" xmlns:w10="urn:schemas-microsoft-com:office:word" xmlns:w="http://schemas.openxmlformats.org/wordprocessingml/2006/main" xmlns:w14="http://schemas.microsoft.com/office/word/2010/wordml" xmlns:w15="http://schemas.microsoft.com/office/word/2012/wordml" xmlns:w16se="http://schemas.microsoft.com/office/word/2015/wordml/symex" xmlns:wpg="http://schemas.microsoft.com/office/word/2010/wordprocessingGroup" xmlns:wpi="http://schemas.microsoft.com/office/word/2010/wordprocessingInk" xmlns:wne="http://schemas.microsoft.com/office/word/2006/wordml" xmlns:wps="http://schemas.microsoft.com/office/word/2010/wordprocessingShape" mc:Ignorable="w14 w15 w16se wp14">
   <w:abstractNum w:abstractNumId="0" w15:restartNumberingAfterBreak="0">
@@ -19953,6 +19774,92 @@
     </w:lvl>
   </w:abstractNum>
   <w:abstractNum w:abstractNumId="7" w15:restartNumberingAfterBreak="0">
+    <w:nsid w:val="16B1394E"/>
+    <w:multiLevelType w:val="multilevel"/>
+    <w:tmpl w:val="0410001F"/>
+    <w:lvl w:ilvl="0">
+      <w:start w:val="1"/>
+      <w:numFmt w:val="decimal"/>
+      <w:lvlText w:val="%1."/>
+      <w:lvlJc w:val="left"/>
+      <w:pPr>
+        <w:ind w:left="360" w:hanging="360"/>
+      </w:pPr>
+    </w:lvl>
+    <w:lvl w:ilvl="1">
+      <w:start w:val="1"/>
+      <w:numFmt w:val="decimal"/>
+      <w:lvlText w:val="%1.%2."/>
+      <w:lvlJc w:val="left"/>
+      <w:pPr>
+        <w:ind w:left="792" w:hanging="432"/>
+      </w:pPr>
+    </w:lvl>
+    <w:lvl w:ilvl="2">
+      <w:start w:val="1"/>
+      <w:numFmt w:val="decimal"/>
+      <w:lvlText w:val="%1.%2.%3."/>
+      <w:lvlJc w:val="left"/>
+      <w:pPr>
+        <w:ind w:left="1224" w:hanging="504"/>
+      </w:pPr>
+    </w:lvl>
+    <w:lvl w:ilvl="3">
+      <w:start w:val="1"/>
+      <w:numFmt w:val="decimal"/>
+      <w:lvlText w:val="%1.%2.%3.%4."/>
+      <w:lvlJc w:val="left"/>
+      <w:pPr>
+        <w:ind w:left="1728" w:hanging="648"/>
+      </w:pPr>
+    </w:lvl>
+    <w:lvl w:ilvl="4">
+      <w:start w:val="1"/>
+      <w:numFmt w:val="decimal"/>
+      <w:lvlText w:val="%1.%2.%3.%4.%5."/>
+      <w:lvlJc w:val="left"/>
+      <w:pPr>
+        <w:ind w:left="2232" w:hanging="792"/>
+      </w:pPr>
+    </w:lvl>
+    <w:lvl w:ilvl="5">
+      <w:start w:val="1"/>
+      <w:numFmt w:val="decimal"/>
+      <w:lvlText w:val="%1.%2.%3.%4.%5.%6."/>
+      <w:lvlJc w:val="left"/>
+      <w:pPr>
+        <w:ind w:left="2736" w:hanging="936"/>
+      </w:pPr>
+    </w:lvl>
+    <w:lvl w:ilvl="6">
+      <w:start w:val="1"/>
+      <w:numFmt w:val="decimal"/>
+      <w:lvlText w:val="%1.%2.%3.%4.%5.%6.%7."/>
+      <w:lvlJc w:val="left"/>
+      <w:pPr>
+        <w:ind w:left="3240" w:hanging="1080"/>
+      </w:pPr>
+    </w:lvl>
+    <w:lvl w:ilvl="7">
+      <w:start w:val="1"/>
+      <w:numFmt w:val="decimal"/>
+      <w:lvlText w:val="%1.%2.%3.%4.%5.%6.%7.%8."/>
+      <w:lvlJc w:val="left"/>
+      <w:pPr>
+        <w:ind w:left="3744" w:hanging="1224"/>
+      </w:pPr>
+    </w:lvl>
+    <w:lvl w:ilvl="8">
+      <w:start w:val="1"/>
+      <w:numFmt w:val="decimal"/>
+      <w:lvlText w:val="%1.%2.%3.%4.%5.%6.%7.%8.%9."/>
+      <w:lvlJc w:val="left"/>
+      <w:pPr>
+        <w:ind w:left="4320" w:hanging="1440"/>
+      </w:pPr>
+    </w:lvl>
+  </w:abstractNum>
+  <w:abstractNum w:abstractNumId="8" w15:restartNumberingAfterBreak="0">
     <w:nsid w:val="19336635"/>
     <w:multiLevelType w:val="hybridMultilevel"/>
     <w:tmpl w:val="42807B78"/>
@@ -19980,7 +19887,7 @@
         <w:rFonts w:ascii="Symbol" w:hAnsi="Symbol" w:hint="default"/>
       </w:rPr>
     </w:lvl>
-    <w:lvl w:ilvl="2" w:tplc="04100005" w:tentative="1">
+    <w:lvl w:ilvl="2" w:tplc="04100005">
       <w:start w:val="1"/>
       <w:numFmt w:val="bullet"/>
       <w:lvlText w:val=""/>
@@ -20065,7 +19972,7 @@
       </w:rPr>
     </w:lvl>
   </w:abstractNum>
-  <w:abstractNum w:abstractNumId="8" w15:restartNumberingAfterBreak="0">
+  <w:abstractNum w:abstractNumId="9" w15:restartNumberingAfterBreak="0">
     <w:nsid w:val="19C85114"/>
     <w:multiLevelType w:val="hybridMultilevel"/>
     <w:tmpl w:val="8886FC5C"/>
@@ -20178,7 +20085,7 @@
       </w:rPr>
     </w:lvl>
   </w:abstractNum>
-  <w:abstractNum w:abstractNumId="9" w15:restartNumberingAfterBreak="0">
+  <w:abstractNum w:abstractNumId="10" w15:restartNumberingAfterBreak="0">
     <w:nsid w:val="1D307399"/>
     <w:multiLevelType w:val="hybridMultilevel"/>
     <w:tmpl w:val="E8860006"/>
@@ -20291,7 +20198,7 @@
       </w:rPr>
     </w:lvl>
   </w:abstractNum>
-  <w:abstractNum w:abstractNumId="10" w15:restartNumberingAfterBreak="0">
+  <w:abstractNum w:abstractNumId="11" w15:restartNumberingAfterBreak="0">
     <w:nsid w:val="1F151961"/>
     <w:multiLevelType w:val="hybridMultilevel"/>
     <w:tmpl w:val="C9A0B1F0"/>
@@ -20377,7 +20284,7 @@
       </w:pPr>
     </w:lvl>
   </w:abstractNum>
-  <w:abstractNum w:abstractNumId="11" w15:restartNumberingAfterBreak="0">
+  <w:abstractNum w:abstractNumId="12" w15:restartNumberingAfterBreak="0">
     <w:nsid w:val="22677F5F"/>
     <w:multiLevelType w:val="hybridMultilevel"/>
     <w:tmpl w:val="8A985E48"/>
@@ -20490,7 +20397,7 @@
       </w:rPr>
     </w:lvl>
   </w:abstractNum>
-  <w:abstractNum w:abstractNumId="12" w15:restartNumberingAfterBreak="0">
+  <w:abstractNum w:abstractNumId="13" w15:restartNumberingAfterBreak="0">
     <w:nsid w:val="24B45339"/>
     <w:multiLevelType w:val="hybridMultilevel"/>
     <w:tmpl w:val="EBD29FF6"/>
@@ -20576,7 +20483,7 @@
       </w:pPr>
     </w:lvl>
   </w:abstractNum>
-  <w:abstractNum w:abstractNumId="13" w15:restartNumberingAfterBreak="0">
+  <w:abstractNum w:abstractNumId="14" w15:restartNumberingAfterBreak="0">
     <w:nsid w:val="25C108C8"/>
     <w:multiLevelType w:val="multilevel"/>
     <w:tmpl w:val="0410001F"/>
@@ -20662,7 +20569,7 @@
       </w:pPr>
     </w:lvl>
   </w:abstractNum>
-  <w:abstractNum w:abstractNumId="14" w15:restartNumberingAfterBreak="0">
+  <w:abstractNum w:abstractNumId="15" w15:restartNumberingAfterBreak="0">
     <w:nsid w:val="27BB6E5E"/>
     <w:multiLevelType w:val="hybridMultilevel"/>
     <w:tmpl w:val="BDDAEBB4"/>
@@ -20748,7 +20655,7 @@
       </w:pPr>
     </w:lvl>
   </w:abstractNum>
-  <w:abstractNum w:abstractNumId="15" w15:restartNumberingAfterBreak="0">
+  <w:abstractNum w:abstractNumId="16" w15:restartNumberingAfterBreak="0">
     <w:nsid w:val="2B01762B"/>
     <w:multiLevelType w:val="hybridMultilevel"/>
     <w:tmpl w:val="433A7D4E"/>
@@ -20837,7 +20744,7 @@
       </w:pPr>
     </w:lvl>
   </w:abstractNum>
-  <w:abstractNum w:abstractNumId="16" w15:restartNumberingAfterBreak="0">
+  <w:abstractNum w:abstractNumId="17" w15:restartNumberingAfterBreak="0">
     <w:nsid w:val="39D96A6A"/>
     <w:multiLevelType w:val="multilevel"/>
     <w:tmpl w:val="F9C82C5E"/>
@@ -20951,7 +20858,7 @@
       </w:rPr>
     </w:lvl>
   </w:abstractNum>
-  <w:abstractNum w:abstractNumId="17" w15:restartNumberingAfterBreak="0">
+  <w:abstractNum w:abstractNumId="18" w15:restartNumberingAfterBreak="0">
     <w:nsid w:val="3B835324"/>
     <w:multiLevelType w:val="hybridMultilevel"/>
     <w:tmpl w:val="90DCAC0C"/>
@@ -21064,7 +20971,7 @@
       </w:rPr>
     </w:lvl>
   </w:abstractNum>
-  <w:abstractNum w:abstractNumId="18" w15:restartNumberingAfterBreak="0">
+  <w:abstractNum w:abstractNumId="19" w15:restartNumberingAfterBreak="0">
     <w:nsid w:val="3CEB4914"/>
     <w:multiLevelType w:val="hybridMultilevel"/>
     <w:tmpl w:val="01DCB102"/>
@@ -21177,7 +21084,7 @@
       </w:rPr>
     </w:lvl>
   </w:abstractNum>
-  <w:abstractNum w:abstractNumId="19" w15:restartNumberingAfterBreak="0">
+  <w:abstractNum w:abstractNumId="20" w15:restartNumberingAfterBreak="0">
     <w:nsid w:val="3F030455"/>
     <w:multiLevelType w:val="multilevel"/>
     <w:tmpl w:val="E68E6AE4"/>
@@ -21290,7 +21197,7 @@
       </w:rPr>
     </w:lvl>
   </w:abstractNum>
-  <w:abstractNum w:abstractNumId="20" w15:restartNumberingAfterBreak="0">
+  <w:abstractNum w:abstractNumId="21" w15:restartNumberingAfterBreak="0">
     <w:nsid w:val="400E2790"/>
     <w:multiLevelType w:val="hybridMultilevel"/>
     <w:tmpl w:val="FC1C565E"/>
@@ -21403,7 +21310,7 @@
       </w:rPr>
     </w:lvl>
   </w:abstractNum>
-  <w:abstractNum w:abstractNumId="21" w15:restartNumberingAfterBreak="0">
+  <w:abstractNum w:abstractNumId="22" w15:restartNumberingAfterBreak="0">
     <w:nsid w:val="4263172F"/>
     <w:multiLevelType w:val="hybridMultilevel"/>
     <w:tmpl w:val="D1DA1438"/>
@@ -21516,7 +21423,7 @@
       </w:rPr>
     </w:lvl>
   </w:abstractNum>
-  <w:abstractNum w:abstractNumId="22" w15:restartNumberingAfterBreak="0">
+  <w:abstractNum w:abstractNumId="23" w15:restartNumberingAfterBreak="0">
     <w:nsid w:val="46DA5FCD"/>
     <w:multiLevelType w:val="hybridMultilevel"/>
     <w:tmpl w:val="F1FA8D7E"/>
@@ -21602,7 +21509,7 @@
       </w:pPr>
     </w:lvl>
   </w:abstractNum>
-  <w:abstractNum w:abstractNumId="23" w15:restartNumberingAfterBreak="0">
+  <w:abstractNum w:abstractNumId="24" w15:restartNumberingAfterBreak="0">
     <w:nsid w:val="49045809"/>
     <w:multiLevelType w:val="hybridMultilevel"/>
     <w:tmpl w:val="1EB0A4E6"/>
@@ -21714,7 +21621,7 @@
       </w:rPr>
     </w:lvl>
   </w:abstractNum>
-  <w:abstractNum w:abstractNumId="24" w15:restartNumberingAfterBreak="0">
+  <w:abstractNum w:abstractNumId="25" w15:restartNumberingAfterBreak="0">
     <w:nsid w:val="49A46CA6"/>
     <w:multiLevelType w:val="hybridMultilevel"/>
     <w:tmpl w:val="0AA00B1E"/>
@@ -21826,7 +21733,7 @@
       </w:rPr>
     </w:lvl>
   </w:abstractNum>
-  <w:abstractNum w:abstractNumId="25" w15:restartNumberingAfterBreak="0">
+  <w:abstractNum w:abstractNumId="26" w15:restartNumberingAfterBreak="0">
     <w:nsid w:val="4C360384"/>
     <w:multiLevelType w:val="multilevel"/>
     <w:tmpl w:val="0410001F"/>
@@ -21912,7 +21819,7 @@
       </w:pPr>
     </w:lvl>
   </w:abstractNum>
-  <w:abstractNum w:abstractNumId="26" w15:restartNumberingAfterBreak="0">
+  <w:abstractNum w:abstractNumId="27" w15:restartNumberingAfterBreak="0">
     <w:nsid w:val="56A653A0"/>
     <w:multiLevelType w:val="multilevel"/>
     <w:tmpl w:val="0410001F"/>
@@ -21998,7 +21905,7 @@
       </w:pPr>
     </w:lvl>
   </w:abstractNum>
-  <w:abstractNum w:abstractNumId="27" w15:restartNumberingAfterBreak="0">
+  <w:abstractNum w:abstractNumId="28" w15:restartNumberingAfterBreak="0">
     <w:nsid w:val="57482023"/>
     <w:multiLevelType w:val="hybridMultilevel"/>
     <w:tmpl w:val="DC343238"/>
@@ -22110,7 +22017,7 @@
       </w:rPr>
     </w:lvl>
   </w:abstractNum>
-  <w:abstractNum w:abstractNumId="28" w15:restartNumberingAfterBreak="0">
+  <w:abstractNum w:abstractNumId="29" w15:restartNumberingAfterBreak="0">
     <w:nsid w:val="5A8C716F"/>
     <w:multiLevelType w:val="hybridMultilevel"/>
     <w:tmpl w:val="0E08CFE2"/>
@@ -22223,7 +22130,7 @@
       </w:rPr>
     </w:lvl>
   </w:abstractNum>
-  <w:abstractNum w:abstractNumId="29" w15:restartNumberingAfterBreak="0">
+  <w:abstractNum w:abstractNumId="30" w15:restartNumberingAfterBreak="0">
     <w:nsid w:val="5B5E640C"/>
     <w:multiLevelType w:val="hybridMultilevel"/>
     <w:tmpl w:val="2494B59E"/>
@@ -22336,7 +22243,7 @@
       </w:rPr>
     </w:lvl>
   </w:abstractNum>
-  <w:abstractNum w:abstractNumId="30" w15:restartNumberingAfterBreak="0">
+  <w:abstractNum w:abstractNumId="31" w15:restartNumberingAfterBreak="0">
     <w:nsid w:val="5D706414"/>
     <w:multiLevelType w:val="multilevel"/>
     <w:tmpl w:val="0410001F"/>
@@ -22422,7 +22329,7 @@
       </w:pPr>
     </w:lvl>
   </w:abstractNum>
-  <w:abstractNum w:abstractNumId="31" w15:restartNumberingAfterBreak="0">
+  <w:abstractNum w:abstractNumId="32" w15:restartNumberingAfterBreak="0">
     <w:nsid w:val="610E1E88"/>
     <w:multiLevelType w:val="multilevel"/>
     <w:tmpl w:val="0410001F"/>
@@ -22508,7 +22415,7 @@
       </w:pPr>
     </w:lvl>
   </w:abstractNum>
-  <w:abstractNum w:abstractNumId="32" w15:restartNumberingAfterBreak="0">
+  <w:abstractNum w:abstractNumId="33" w15:restartNumberingAfterBreak="0">
     <w:nsid w:val="61C92BB9"/>
     <w:multiLevelType w:val="hybridMultilevel"/>
     <w:tmpl w:val="9A5A1B24"/>
@@ -22597,7 +22504,7 @@
       </w:pPr>
     </w:lvl>
   </w:abstractNum>
-  <w:abstractNum w:abstractNumId="33" w15:restartNumberingAfterBreak="0">
+  <w:abstractNum w:abstractNumId="34" w15:restartNumberingAfterBreak="0">
     <w:nsid w:val="6A760C9E"/>
     <w:multiLevelType w:val="hybridMultilevel"/>
     <w:tmpl w:val="81DE98DE"/>
@@ -22710,7 +22617,7 @@
       </w:rPr>
     </w:lvl>
   </w:abstractNum>
-  <w:abstractNum w:abstractNumId="34" w15:restartNumberingAfterBreak="0">
+  <w:abstractNum w:abstractNumId="35" w15:restartNumberingAfterBreak="0">
     <w:nsid w:val="6B3A5F69"/>
     <w:multiLevelType w:val="hybridMultilevel"/>
     <w:tmpl w:val="33D03B02"/>
@@ -22796,7 +22703,7 @@
       </w:pPr>
     </w:lvl>
   </w:abstractNum>
-  <w:abstractNum w:abstractNumId="35" w15:restartNumberingAfterBreak="0">
+  <w:abstractNum w:abstractNumId="36" w15:restartNumberingAfterBreak="0">
     <w:nsid w:val="6D774E06"/>
     <w:multiLevelType w:val="multilevel"/>
     <w:tmpl w:val="0410001F"/>
@@ -22882,7 +22789,7 @@
       </w:pPr>
     </w:lvl>
   </w:abstractNum>
-  <w:abstractNum w:abstractNumId="36" w15:restartNumberingAfterBreak="0">
+  <w:abstractNum w:abstractNumId="37" w15:restartNumberingAfterBreak="0">
     <w:nsid w:val="733F173B"/>
     <w:multiLevelType w:val="hybridMultilevel"/>
     <w:tmpl w:val="E2B6257E"/>
@@ -22971,7 +22878,7 @@
       </w:pPr>
     </w:lvl>
   </w:abstractNum>
-  <w:abstractNum w:abstractNumId="37" w15:restartNumberingAfterBreak="0">
+  <w:abstractNum w:abstractNumId="38" w15:restartNumberingAfterBreak="0">
     <w:nsid w:val="73596090"/>
     <w:multiLevelType w:val="hybridMultilevel"/>
     <w:tmpl w:val="933043F8"/>
@@ -23060,7 +22967,7 @@
       </w:pPr>
     </w:lvl>
   </w:abstractNum>
-  <w:abstractNum w:abstractNumId="38" w15:restartNumberingAfterBreak="0">
+  <w:abstractNum w:abstractNumId="39" w15:restartNumberingAfterBreak="0">
     <w:nsid w:val="78B929CB"/>
     <w:multiLevelType w:val="hybridMultilevel"/>
     <w:tmpl w:val="0F0A4522"/>
@@ -23149,7 +23056,7 @@
       </w:pPr>
     </w:lvl>
   </w:abstractNum>
-  <w:abstractNum w:abstractNumId="39" w15:restartNumberingAfterBreak="0">
+  <w:abstractNum w:abstractNumId="40" w15:restartNumberingAfterBreak="0">
     <w:nsid w:val="7D590D22"/>
     <w:multiLevelType w:val="multilevel"/>
     <w:tmpl w:val="0410001F"/>
@@ -23242,121 +23149,124 @@
     <w:abstractNumId w:val="6"/>
   </w:num>
   <w:num w:numId="3">
-    <w:abstractNumId w:val="9"/>
+    <w:abstractNumId w:val="10"/>
   </w:num>
   <w:num w:numId="4">
+    <w:abstractNumId w:val="34"/>
+  </w:num>
+  <w:num w:numId="5">
+    <w:abstractNumId w:val="22"/>
+  </w:num>
+  <w:num w:numId="6">
+    <w:abstractNumId w:val="19"/>
+  </w:num>
+  <w:num w:numId="7">
+    <w:abstractNumId w:val="25"/>
+  </w:num>
+  <w:num w:numId="8">
+    <w:abstractNumId w:val="24"/>
+  </w:num>
+  <w:num w:numId="9">
+    <w:abstractNumId w:val="28"/>
+  </w:num>
+  <w:num w:numId="10">
     <w:abstractNumId w:val="33"/>
   </w:num>
-  <w:num w:numId="5">
-    <w:abstractNumId w:val="21"/>
-  </w:num>
-  <w:num w:numId="6">
-    <w:abstractNumId w:val="18"/>
-  </w:num>
-  <w:num w:numId="7">
-    <w:abstractNumId w:val="24"/>
-  </w:num>
-  <w:num w:numId="8">
-    <w:abstractNumId w:val="23"/>
-  </w:num>
-  <w:num w:numId="9">
-    <w:abstractNumId w:val="27"/>
-  </w:num>
-  <w:num w:numId="10">
-    <w:abstractNumId w:val="32"/>
-  </w:num>
   <w:num w:numId="11">
-    <w:abstractNumId w:val="16"/>
+    <w:abstractNumId w:val="17"/>
   </w:num>
   <w:num w:numId="12">
-    <w:abstractNumId w:val="19"/>
+    <w:abstractNumId w:val="20"/>
   </w:num>
   <w:num w:numId="13">
     <w:abstractNumId w:val="4"/>
   </w:num>
   <w:num w:numId="14">
-    <w:abstractNumId w:val="13"/>
+    <w:abstractNumId w:val="14"/>
   </w:num>
   <w:num w:numId="15">
     <w:abstractNumId w:val="0"/>
   </w:num>
   <w:num w:numId="16">
-    <w:abstractNumId w:val="31"/>
+    <w:abstractNumId w:val="32"/>
   </w:num>
   <w:num w:numId="17">
     <w:abstractNumId w:val="3"/>
   </w:num>
   <w:num w:numId="18">
-    <w:abstractNumId w:val="30"/>
+    <w:abstractNumId w:val="31"/>
   </w:num>
   <w:num w:numId="19">
-    <w:abstractNumId w:val="25"/>
+    <w:abstractNumId w:val="26"/>
   </w:num>
   <w:num w:numId="20">
-    <w:abstractNumId w:val="39"/>
+    <w:abstractNumId w:val="40"/>
   </w:num>
   <w:num w:numId="21">
+    <w:abstractNumId w:val="36"/>
+  </w:num>
+  <w:num w:numId="22">
+    <w:abstractNumId w:val="23"/>
+  </w:num>
+  <w:num w:numId="23">
     <w:abstractNumId w:val="35"/>
   </w:num>
-  <w:num w:numId="22">
-    <w:abstractNumId w:val="22"/>
-  </w:num>
-  <w:num w:numId="23">
-    <w:abstractNumId w:val="34"/>
-  </w:num>
   <w:num w:numId="24">
-    <w:abstractNumId w:val="26"/>
+    <w:abstractNumId w:val="27"/>
   </w:num>
   <w:num w:numId="25">
     <w:abstractNumId w:val="1"/>
   </w:num>
   <w:num w:numId="26">
-    <w:abstractNumId w:val="36"/>
+    <w:abstractNumId w:val="37"/>
   </w:num>
   <w:num w:numId="27">
-    <w:abstractNumId w:val="12"/>
+    <w:abstractNumId w:val="13"/>
   </w:num>
   <w:num w:numId="28">
-    <w:abstractNumId w:val="37"/>
+    <w:abstractNumId w:val="38"/>
   </w:num>
   <w:num w:numId="29">
-    <w:abstractNumId w:val="17"/>
+    <w:abstractNumId w:val="18"/>
   </w:num>
   <w:num w:numId="30">
-    <w:abstractNumId w:val="38"/>
+    <w:abstractNumId w:val="39"/>
   </w:num>
   <w:num w:numId="31">
-    <w:abstractNumId w:val="15"/>
+    <w:abstractNumId w:val="16"/>
   </w:num>
   <w:num w:numId="32">
-    <w:abstractNumId w:val="29"/>
+    <w:abstractNumId w:val="30"/>
   </w:num>
   <w:num w:numId="33">
-    <w:abstractNumId w:val="7"/>
+    <w:abstractNumId w:val="8"/>
   </w:num>
   <w:num w:numId="34">
     <w:abstractNumId w:val="5"/>
   </w:num>
   <w:num w:numId="35">
-    <w:abstractNumId w:val="14"/>
+    <w:abstractNumId w:val="15"/>
   </w:num>
   <w:num w:numId="36">
     <w:abstractNumId w:val="2"/>
   </w:num>
   <w:num w:numId="37">
-    <w:abstractNumId w:val="10"/>
+    <w:abstractNumId w:val="11"/>
   </w:num>
   <w:num w:numId="38">
-    <w:abstractNumId w:val="8"/>
+    <w:abstractNumId w:val="9"/>
   </w:num>
   <w:num w:numId="39">
-    <w:abstractNumId w:val="20"/>
+    <w:abstractNumId w:val="21"/>
   </w:num>
   <w:num w:numId="40">
-    <w:abstractNumId w:val="11"/>
+    <w:abstractNumId w:val="12"/>
   </w:num>
   <w:num w:numId="41">
-    <w:abstractNumId w:val="28"/>
+    <w:abstractNumId w:val="29"/>
+  </w:num>
+  <w:num w:numId="42">
+    <w:abstractNumId w:val="7"/>
   </w:num>
   <w:numIdMacAtCleanup w:val="21"/>
 </w:numbering>
@@ -25107,6 +25017,95 @@
     <w:uiPriority w:val="1"/>
     <w:rsid w:val="004069CD"/>
   </w:style>
+  <w:style w:type="paragraph" w:styleId="Testonotaapidipagina">
+    <w:name w:val="footnote text"/>
+    <w:basedOn w:val="Normale"/>
+    <w:link w:val="TestonotaapidipaginaCarattere"/>
+    <w:uiPriority w:val="99"/>
+    <w:semiHidden/>
+    <w:unhideWhenUsed/>
+    <w:rsid w:val="004100F8"/>
+    <w:pPr>
+      <w:spacing w:after="0" w:line="240" w:lineRule="auto"/>
+    </w:pPr>
+    <w:rPr>
+      <w:sz w:val="20"/>
+      <w:szCs w:val="20"/>
+    </w:rPr>
+  </w:style>
+  <w:style w:type="character" w:customStyle="1" w:styleId="TestonotaapidipaginaCarattere">
+    <w:name w:val="Testo nota a piè di pagina Carattere"/>
+    <w:basedOn w:val="Carpredefinitoparagrafo"/>
+    <w:link w:val="Testonotaapidipagina"/>
+    <w:uiPriority w:val="99"/>
+    <w:semiHidden/>
+    <w:rsid w:val="004100F8"/>
+    <w:rPr>
+      <w:sz w:val="20"/>
+      <w:szCs w:val="20"/>
+    </w:rPr>
+  </w:style>
+  <w:style w:type="character" w:styleId="Rimandonotaapidipagina">
+    <w:name w:val="footnote reference"/>
+    <w:basedOn w:val="Carpredefinitoparagrafo"/>
+    <w:uiPriority w:val="99"/>
+    <w:semiHidden/>
+    <w:unhideWhenUsed/>
+    <w:rsid w:val="004100F8"/>
+    <w:rPr>
+      <w:vertAlign w:val="superscript"/>
+    </w:rPr>
+  </w:style>
+  <w:style w:type="paragraph" w:styleId="Intestazione">
+    <w:name w:val="header"/>
+    <w:basedOn w:val="Normale"/>
+    <w:link w:val="IntestazioneCarattere"/>
+    <w:uiPriority w:val="99"/>
+    <w:unhideWhenUsed/>
+    <w:rsid w:val="004100F8"/>
+    <w:pPr>
+      <w:tabs>
+        <w:tab w:val="center" w:pos="4819"/>
+        <w:tab w:val="right" w:pos="9638"/>
+      </w:tabs>
+      <w:spacing w:after="0" w:line="240" w:lineRule="auto"/>
+    </w:pPr>
+  </w:style>
+  <w:style w:type="character" w:customStyle="1" w:styleId="IntestazioneCarattere">
+    <w:name w:val="Intestazione Carattere"/>
+    <w:basedOn w:val="Carpredefinitoparagrafo"/>
+    <w:link w:val="Intestazione"/>
+    <w:uiPriority w:val="99"/>
+    <w:rsid w:val="004100F8"/>
+    <w:rPr>
+      <w:sz w:val="24"/>
+    </w:rPr>
+  </w:style>
+  <w:style w:type="paragraph" w:styleId="Pidipagina">
+    <w:name w:val="footer"/>
+    <w:basedOn w:val="Normale"/>
+    <w:link w:val="PidipaginaCarattere"/>
+    <w:uiPriority w:val="99"/>
+    <w:unhideWhenUsed/>
+    <w:rsid w:val="004100F8"/>
+    <w:pPr>
+      <w:tabs>
+        <w:tab w:val="center" w:pos="4819"/>
+        <w:tab w:val="right" w:pos="9638"/>
+      </w:tabs>
+      <w:spacing w:after="0" w:line="240" w:lineRule="auto"/>
+    </w:pPr>
+  </w:style>
+  <w:style w:type="character" w:customStyle="1" w:styleId="PidipaginaCarattere">
+    <w:name w:val="Piè di pagina Carattere"/>
+    <w:basedOn w:val="Carpredefinitoparagrafo"/>
+    <w:link w:val="Pidipagina"/>
+    <w:uiPriority w:val="99"/>
+    <w:rsid w:val="004100F8"/>
+    <w:rPr>
+      <w:sz w:val="24"/>
+    </w:rPr>
+  </w:style>
 </w:styles>
 </file>
 
@@ -25398,7 +25397,7 @@
 </file>
 
 <file path=customXml/itemProps2.xml><?xml version="1.0" encoding="utf-8"?>
-<ds:datastoreItem xmlns:ds="http://schemas.openxmlformats.org/officeDocument/2006/customXml" ds:itemID="{EFB1E91C-DE1B-44C8-80A8-5C3F1F7782CA}">
+<ds:datastoreItem xmlns:ds="http://schemas.openxmlformats.org/officeDocument/2006/customXml" ds:itemID="{9DD06347-1170-4B91-A10C-528BB289AA58}">
   <ds:schemaRefs>
     <ds:schemaRef ds:uri="http://schemas.openxmlformats.org/officeDocument/2006/bibliography"/>
   </ds:schemaRefs>

</xml_diff>